<commit_message>
added collection frame work
</commit_message>
<xml_diff>
--- a/CORE-JAVA-INTERVIEW-QUESTION.docx
+++ b/CORE-JAVA-INTERVIEW-QUESTION.docx
@@ -5171,7 +5171,6 @@
           <w:sz w:val="36"/>
           <w:szCs w:val="36"/>
         </w:rPr>
-        <w:lastRenderedPageBreak/>
         <w:t xml:space="preserve">12. What is </w:t>
       </w:r>
       <w:proofErr w:type="gramStart"/>
@@ -5219,6 +5218,7 @@
           <w:sz w:val="26"/>
           <w:szCs w:val="26"/>
         </w:rPr>
+        <w:lastRenderedPageBreak/>
         <w:t xml:space="preserve">One thread can call the </w:t>
       </w:r>
       <w:proofErr w:type="gramStart"/>
@@ -7001,7 +7001,6 @@
           <w:sz w:val="36"/>
           <w:szCs w:val="36"/>
         </w:rPr>
-        <w:lastRenderedPageBreak/>
         <w:t>17. What are the two ways of implementing thread in Java?</w:t>
       </w:r>
     </w:p>
@@ -7027,6 +7026,7 @@
           <w:szCs w:val="26"/>
           <w:shd w:val="clear" w:color="auto" w:fill="FFFFFF"/>
         </w:rPr>
+        <w:lastRenderedPageBreak/>
         <w:t>1. Extending the Thread class</w:t>
       </w:r>
     </w:p>
@@ -7856,7 +7856,6 @@
           <w:sz w:val="36"/>
           <w:szCs w:val="36"/>
         </w:rPr>
-        <w:lastRenderedPageBreak/>
         <w:t>1.</w:t>
       </w:r>
       <w:proofErr w:type="gramStart"/>
@@ -7933,6 +7932,7 @@
           <w:sz w:val="26"/>
           <w:szCs w:val="26"/>
         </w:rPr>
+        <w:lastRenderedPageBreak/>
         <w:t xml:space="preserve">The </w:t>
       </w:r>
       <w:proofErr w:type="gramStart"/>
@@ -8684,7 +8684,6 @@
           <w:sz w:val="36"/>
           <w:szCs w:val="36"/>
         </w:rPr>
-        <w:lastRenderedPageBreak/>
         <w:t>20. Is it possible to make constructors synchronized in Java?</w:t>
       </w:r>
     </w:p>
@@ -8708,6 +8707,7 @@
           <w:sz w:val="26"/>
           <w:szCs w:val="26"/>
         </w:rPr>
+        <w:lastRenderedPageBreak/>
         <w:t>No, the synchronized keyword cannot be used with constructors in Java. The synchronization mechanism in Java is designed to manage access to objects that already exist, ensuring that multiple threads do not interfere with each other when accessing a shared resource.</w:t>
       </w:r>
     </w:p>
@@ -13917,17 +13917,8 @@
                 <w:sz w:val="26"/>
                 <w:szCs w:val="26"/>
               </w:rPr>
-              <w:t xml:space="preserve">An abstract class can have both </w:t>
-            </w:r>
-            <w:r>
-              <w:rPr>
-                <w:rFonts w:ascii="Roboto" w:hAnsi="Roboto"/>
-                <w:color w:val="022144"/>
-                <w:sz w:val="26"/>
-                <w:szCs w:val="26"/>
-              </w:rPr>
               <w:lastRenderedPageBreak/>
-              <w:t>abstract and non-abstract methods.</w:t>
+              <w:t>An abstract class can have both abstract and non-abstract methods.</w:t>
             </w:r>
           </w:p>
         </w:tc>
@@ -13961,18 +13952,7 @@
                 <w:sz w:val="26"/>
                 <w:szCs w:val="26"/>
               </w:rPr>
-              <w:lastRenderedPageBreak/>
-              <w:t xml:space="preserve">An interface can only have abstract </w:t>
-            </w:r>
-            <w:r>
-              <w:rPr>
-                <w:rFonts w:ascii="Roboto" w:hAnsi="Roboto"/>
-                <w:color w:val="022144"/>
-                <w:sz w:val="26"/>
-                <w:szCs w:val="26"/>
-              </w:rPr>
-              <w:lastRenderedPageBreak/>
-              <w:t>methods</w:t>
+              <w:t>An interface can only have abstract methods</w:t>
             </w:r>
           </w:p>
         </w:tc>
@@ -14008,7 +13988,6 @@
                 <w:sz w:val="26"/>
                 <w:szCs w:val="26"/>
               </w:rPr>
-              <w:lastRenderedPageBreak/>
               <w:t>An abstract class can have final, non-final, static, and non-static variables</w:t>
             </w:r>
           </w:p>
@@ -15019,6 +14998,7 @@
           <w:sz w:val="36"/>
           <w:szCs w:val="36"/>
         </w:rPr>
+        <w:lastRenderedPageBreak/>
         <w:t>32. Is Operator overloading supported in Java?</w:t>
       </w:r>
     </w:p>
@@ -15042,7 +15022,6 @@
           <w:sz w:val="26"/>
           <w:szCs w:val="26"/>
         </w:rPr>
-        <w:lastRenderedPageBreak/>
         <w:t>No, operator overloading is not supported in Java.</w:t>
       </w:r>
     </w:p>
@@ -15679,7 +15658,7 @@
           <w:sz w:val="26"/>
           <w:szCs w:val="26"/>
         </w:rPr>
-        <w:t xml:space="preserve">Garbage Collection (GC) is an automatic memory management process in programming languages. It involves identifying and reclaiming memory occupied by objects no longer in use by the program. Instead of requiring manual memory deallocation, which can lead to </w:t>
+        <w:t xml:space="preserve">Garbage Collection (GC) is an automatic memory management process in programming languages. It involves identifying and reclaiming memory occupied by objects no longer in use by the program. Instead of requiring manual memory deallocation, which can lead to memory </w:t>
       </w:r>
       <w:r>
         <w:rPr>
@@ -15689,7 +15668,7 @@
           <w:szCs w:val="26"/>
         </w:rPr>
         <w:lastRenderedPageBreak/>
-        <w:t>memory leaks and bugs, GC tracks and frees up memory occupied by objects that are no longer reachable or referenced in the program.</w:t>
+        <w:t>leaks and bugs, GC tracks and frees up memory occupied by objects that are no longer reachable or referenced in the program.</w:t>
       </w:r>
     </w:p>
     <w:p>
@@ -16758,17 +16737,8 @@
                 <w:sz w:val="26"/>
                 <w:szCs w:val="26"/>
               </w:rPr>
-              <w:t xml:space="preserve">An object cannot be created from the </w:t>
-            </w:r>
-            <w:r>
-              <w:rPr>
-                <w:rFonts w:ascii="Roboto" w:hAnsi="Roboto"/>
-                <w:color w:val="022144"/>
-                <w:sz w:val="26"/>
-                <w:szCs w:val="26"/>
-              </w:rPr>
               <w:lastRenderedPageBreak/>
-              <w:t>abstract class</w:t>
+              <w:t>An object cannot be created from the abstract class</w:t>
             </w:r>
           </w:p>
         </w:tc>
@@ -16802,18 +16772,7 @@
                 <w:sz w:val="26"/>
                 <w:szCs w:val="26"/>
               </w:rPr>
-              <w:lastRenderedPageBreak/>
-              <w:t xml:space="preserve">The abstract method has a signature </w:t>
-            </w:r>
-            <w:r>
-              <w:rPr>
-                <w:rFonts w:ascii="Roboto" w:hAnsi="Roboto"/>
-                <w:color w:val="022144"/>
-                <w:sz w:val="26"/>
-                <w:szCs w:val="26"/>
-              </w:rPr>
-              <w:lastRenderedPageBreak/>
-              <w:t>but does not have a body</w:t>
+              <w:t>The abstract method has a signature but does not have a body</w:t>
             </w:r>
           </w:p>
         </w:tc>
@@ -16849,7 +16808,6 @@
                 <w:sz w:val="26"/>
                 <w:szCs w:val="26"/>
               </w:rPr>
-              <w:lastRenderedPageBreak/>
               <w:t>Subclass created or inherit abstract class to access members of abstract class</w:t>
             </w:r>
           </w:p>
@@ -19000,6 +18958,2566 @@
     </w:p>
     <w:p>
       <w:pPr>
+        <w:pStyle w:val="NormalWeb"/>
+        <w:shd w:val="clear" w:color="auto" w:fill="FFFFFF"/>
+        <w:spacing w:before="0" w:beforeAutospacing="0" w:after="0" w:afterAutospacing="0"/>
+        <w:jc w:val="both"/>
+        <w:rPr>
+          <w:rFonts w:ascii="Roboto" w:hAnsi="Roboto"/>
+          <w:color w:val="022144"/>
+          <w:sz w:val="26"/>
+          <w:szCs w:val="26"/>
+        </w:rPr>
+      </w:pPr>
+    </w:p>
+    <w:p>
+      <w:pPr>
+        <w:rPr>
+          <w:b/>
+          <w:bCs/>
+          <w:color w:val="0E2841" w:themeColor="text2"/>
+          <w:sz w:val="44"/>
+          <w:szCs w:val="44"/>
+        </w:rPr>
+      </w:pPr>
+      <w:r>
+        <w:rPr>
+          <w:b/>
+          <w:bCs/>
+          <w:color w:val="0E2841" w:themeColor="text2"/>
+          <w:sz w:val="44"/>
+          <w:szCs w:val="44"/>
+        </w:rPr>
+        <w:t>COLLECTION FRAMEWORK</w:t>
+      </w:r>
+      <w:r>
+        <w:rPr>
+          <w:b/>
+          <w:bCs/>
+          <w:color w:val="0E2841" w:themeColor="text2"/>
+          <w:sz w:val="44"/>
+          <w:szCs w:val="44"/>
+        </w:rPr>
+        <w:t>:</w:t>
+      </w:r>
+    </w:p>
+    <w:p>
+      <w:pPr>
+        <w:pStyle w:val="Heading2"/>
+        <w:shd w:val="clear" w:color="auto" w:fill="FFFFFF"/>
+        <w:spacing w:before="225" w:after="225"/>
+        <w:rPr>
+          <w:rFonts w:ascii="Roboto" w:hAnsi="Roboto"/>
+          <w:color w:val="2196F3"/>
+          <w:sz w:val="39"/>
+          <w:szCs w:val="39"/>
+        </w:rPr>
+      </w:pPr>
+      <w:r>
+        <w:rPr>
+          <w:rFonts w:ascii="Roboto" w:hAnsi="Roboto"/>
+          <w:b/>
+          <w:bCs/>
+          <w:color w:val="2196F3"/>
+          <w:sz w:val="39"/>
+          <w:szCs w:val="39"/>
+        </w:rPr>
+        <w:t>1.What is a collection in Java?</w:t>
+      </w:r>
+    </w:p>
+    <w:p>
+      <w:pPr>
+        <w:pStyle w:val="NormalWeb"/>
+        <w:shd w:val="clear" w:color="auto" w:fill="FFFFFF"/>
+        <w:rPr>
+          <w:rFonts w:ascii="Roboto" w:hAnsi="Roboto"/>
+          <w:color w:val="022144"/>
+        </w:rPr>
+      </w:pPr>
+      <w:r>
+        <w:rPr>
+          <w:rFonts w:ascii="Roboto" w:hAnsi="Roboto"/>
+          <w:color w:val="022144"/>
+        </w:rPr>
+        <w:t>A Java Collection of Objects refers to any set of independent objects represented as a single entity.</w:t>
+      </w:r>
+    </w:p>
+    <w:p>
+      <w:pPr>
+        <w:pStyle w:val="NormalWeb"/>
+        <w:shd w:val="clear" w:color="auto" w:fill="FFFFFF"/>
+        <w:rPr>
+          <w:rFonts w:ascii="Roboto" w:hAnsi="Roboto"/>
+          <w:color w:val="022144"/>
+        </w:rPr>
+      </w:pPr>
+    </w:p>
+    <w:p>
+      <w:pPr>
+        <w:pStyle w:val="NormalWeb"/>
+        <w:shd w:val="clear" w:color="auto" w:fill="FFFFFF"/>
+        <w:rPr>
+          <w:rFonts w:ascii="Roboto" w:hAnsi="Roboto"/>
+          <w:color w:val="022144"/>
+        </w:rPr>
+      </w:pPr>
+      <w:r>
+        <w:rPr>
+          <w:noProof/>
+        </w:rPr>
+        <w:lastRenderedPageBreak/>
+        <w:drawing>
+          <wp:inline distT="0" distB="0" distL="0" distR="0" wp14:anchorId="3203C962" wp14:editId="56519243">
+            <wp:extent cx="6858000" cy="4708525"/>
+            <wp:effectExtent l="0" t="0" r="0" b="0"/>
+            <wp:docPr id="428897726" name="Picture 2" descr="A diagram of a computer&#10;&#10;Description automatically generated"/>
+            <wp:cNvGraphicFramePr>
+              <a:graphicFrameLocks xmlns:a="http://schemas.openxmlformats.org/drawingml/2006/main" noChangeAspect="1"/>
+            </wp:cNvGraphicFramePr>
+            <a:graphic xmlns:a="http://schemas.openxmlformats.org/drawingml/2006/main">
+              <a:graphicData uri="http://schemas.openxmlformats.org/drawingml/2006/picture">
+                <pic:pic xmlns:pic="http://schemas.openxmlformats.org/drawingml/2006/picture">
+                  <pic:nvPicPr>
+                    <pic:cNvPr id="428897726" name="Picture 2" descr="A diagram of a computer&#10;&#10;Description automatically generated"/>
+                    <pic:cNvPicPr>
+                      <a:picLocks noChangeAspect="1" noChangeArrowheads="1"/>
+                    </pic:cNvPicPr>
+                  </pic:nvPicPr>
+                  <pic:blipFill>
+                    <a:blip r:embed="rId10">
+                      <a:extLst>
+                        <a:ext uri="{28A0092B-C50C-407E-A947-70E740481C1C}">
+                          <a14:useLocalDpi xmlns:a14="http://schemas.microsoft.com/office/drawing/2010/main" val="0"/>
+                        </a:ext>
+                      </a:extLst>
+                    </a:blip>
+                    <a:srcRect/>
+                    <a:stretch>
+                      <a:fillRect/>
+                    </a:stretch>
+                  </pic:blipFill>
+                  <pic:spPr bwMode="auto">
+                    <a:xfrm>
+                      <a:off x="0" y="0"/>
+                      <a:ext cx="6858000" cy="4708525"/>
+                    </a:xfrm>
+                    <a:prstGeom prst="rect">
+                      <a:avLst/>
+                    </a:prstGeom>
+                    <a:noFill/>
+                    <a:ln>
+                      <a:noFill/>
+                    </a:ln>
+                  </pic:spPr>
+                </pic:pic>
+              </a:graphicData>
+            </a:graphic>
+          </wp:inline>
+        </w:drawing>
+      </w:r>
+    </w:p>
+    <w:p>
+      <w:pPr>
+        <w:pStyle w:val="Heading2"/>
+        <w:shd w:val="clear" w:color="auto" w:fill="FFFFFF"/>
+        <w:spacing w:before="225" w:after="225"/>
+        <w:rPr>
+          <w:rFonts w:ascii="Roboto" w:hAnsi="Roboto"/>
+          <w:color w:val="2196F3"/>
+          <w:sz w:val="39"/>
+          <w:szCs w:val="39"/>
+        </w:rPr>
+      </w:pPr>
+      <w:r>
+        <w:rPr>
+          <w:rFonts w:ascii="Roboto" w:hAnsi="Roboto"/>
+          <w:b/>
+          <w:bCs/>
+          <w:color w:val="2196F3"/>
+          <w:sz w:val="39"/>
+          <w:szCs w:val="39"/>
+        </w:rPr>
+        <w:t>Advantages of a Collection Framework</w:t>
+      </w:r>
+    </w:p>
+    <w:p>
+      <w:pPr>
+        <w:numPr>
+          <w:ilvl w:val="0"/>
+          <w:numId w:val="52"/>
+        </w:numPr>
+        <w:shd w:val="clear" w:color="auto" w:fill="FFFFFF"/>
+        <w:spacing w:after="0" w:line="240" w:lineRule="auto"/>
+        <w:rPr>
+          <w:rFonts w:ascii="Roboto" w:hAnsi="Roboto"/>
+          <w:color w:val="022144"/>
+          <w:sz w:val="24"/>
+          <w:szCs w:val="24"/>
+        </w:rPr>
+      </w:pPr>
+      <w:r>
+        <w:rPr>
+          <w:rFonts w:ascii="Roboto" w:hAnsi="Roboto"/>
+          <w:b/>
+          <w:bCs/>
+          <w:color w:val="022144"/>
+        </w:rPr>
+        <w:t>Effort Reduction:</w:t>
+      </w:r>
+      <w:r>
+        <w:rPr>
+          <w:rFonts w:ascii="Roboto" w:hAnsi="Roboto"/>
+          <w:color w:val="022144"/>
+        </w:rPr>
+        <w:t> Prebuilt data structures and algorithms reduce the need for manual coding.</w:t>
+      </w:r>
+    </w:p>
+    <w:p>
+      <w:pPr>
+        <w:numPr>
+          <w:ilvl w:val="0"/>
+          <w:numId w:val="52"/>
+        </w:numPr>
+        <w:shd w:val="clear" w:color="auto" w:fill="FFFFFF"/>
+        <w:spacing w:after="0" w:line="240" w:lineRule="auto"/>
+        <w:rPr>
+          <w:rFonts w:ascii="Roboto" w:hAnsi="Roboto"/>
+          <w:color w:val="022144"/>
+        </w:rPr>
+      </w:pPr>
+      <w:r>
+        <w:rPr>
+          <w:rFonts w:ascii="Roboto" w:hAnsi="Roboto"/>
+          <w:b/>
+          <w:bCs/>
+          <w:color w:val="022144"/>
+        </w:rPr>
+        <w:t>Performance Boost:</w:t>
+      </w:r>
+      <w:r>
+        <w:rPr>
+          <w:rFonts w:ascii="Roboto" w:hAnsi="Roboto"/>
+          <w:color w:val="022144"/>
+        </w:rPr>
+        <w:t> Provides high-performance implementations that improve program efficiency.</w:t>
+      </w:r>
+    </w:p>
+    <w:p>
+      <w:pPr>
+        <w:numPr>
+          <w:ilvl w:val="0"/>
+          <w:numId w:val="52"/>
+        </w:numPr>
+        <w:shd w:val="clear" w:color="auto" w:fill="FFFFFF"/>
+        <w:spacing w:after="0" w:line="240" w:lineRule="auto"/>
+        <w:rPr>
+          <w:rFonts w:ascii="Roboto" w:hAnsi="Roboto"/>
+          <w:color w:val="022144"/>
+        </w:rPr>
+      </w:pPr>
+      <w:r>
+        <w:rPr>
+          <w:rFonts w:ascii="Roboto" w:hAnsi="Roboto"/>
+          <w:b/>
+          <w:bCs/>
+          <w:color w:val="022144"/>
+        </w:rPr>
+        <w:t>Interoperability:</w:t>
+      </w:r>
+      <w:r>
+        <w:rPr>
+          <w:rFonts w:ascii="Roboto" w:hAnsi="Roboto"/>
+          <w:color w:val="022144"/>
+        </w:rPr>
+        <w:t> Enables easy data interchange between unrelated APIs.</w:t>
+      </w:r>
+    </w:p>
+    <w:p>
+      <w:pPr>
+        <w:numPr>
+          <w:ilvl w:val="0"/>
+          <w:numId w:val="52"/>
+        </w:numPr>
+        <w:shd w:val="clear" w:color="auto" w:fill="FFFFFF"/>
+        <w:spacing w:after="0" w:line="240" w:lineRule="auto"/>
+        <w:rPr>
+          <w:rFonts w:ascii="Roboto" w:hAnsi="Roboto"/>
+          <w:color w:val="022144"/>
+        </w:rPr>
+      </w:pPr>
+      <w:r>
+        <w:rPr>
+          <w:rFonts w:ascii="Roboto" w:hAnsi="Roboto"/>
+          <w:b/>
+          <w:bCs/>
+          <w:color w:val="022144"/>
+        </w:rPr>
+        <w:t>Simplified Learning:</w:t>
+      </w:r>
+      <w:r>
+        <w:rPr>
+          <w:rFonts w:ascii="Roboto" w:hAnsi="Roboto"/>
+          <w:color w:val="022144"/>
+        </w:rPr>
+        <w:t> </w:t>
+      </w:r>
+      <w:proofErr w:type="spellStart"/>
+      <w:r>
+        <w:rPr>
+          <w:rFonts w:ascii="Roboto" w:hAnsi="Roboto"/>
+          <w:color w:val="022144"/>
+        </w:rPr>
+        <w:t>Standardises</w:t>
+      </w:r>
+      <w:proofErr w:type="spellEnd"/>
+      <w:r>
+        <w:rPr>
+          <w:rFonts w:ascii="Roboto" w:hAnsi="Roboto"/>
+          <w:color w:val="022144"/>
+        </w:rPr>
+        <w:t xml:space="preserve"> collection handling to simplify the API learning process.</w:t>
+      </w:r>
+    </w:p>
+    <w:p>
+      <w:pPr>
+        <w:numPr>
+          <w:ilvl w:val="0"/>
+          <w:numId w:val="52"/>
+        </w:numPr>
+        <w:shd w:val="clear" w:color="auto" w:fill="FFFFFF"/>
+        <w:spacing w:after="0" w:line="240" w:lineRule="auto"/>
+        <w:rPr>
+          <w:rFonts w:ascii="Roboto" w:hAnsi="Roboto"/>
+          <w:color w:val="022144"/>
+        </w:rPr>
+      </w:pPr>
+      <w:r>
+        <w:rPr>
+          <w:rFonts w:ascii="Roboto" w:hAnsi="Roboto"/>
+          <w:b/>
+          <w:bCs/>
+          <w:color w:val="022144"/>
+        </w:rPr>
+        <w:t>API Design Ease:</w:t>
+      </w:r>
+      <w:r>
+        <w:rPr>
+          <w:rFonts w:ascii="Roboto" w:hAnsi="Roboto"/>
+          <w:color w:val="022144"/>
+        </w:rPr>
+        <w:t> </w:t>
+      </w:r>
+      <w:proofErr w:type="spellStart"/>
+      <w:r>
+        <w:rPr>
+          <w:rFonts w:ascii="Roboto" w:hAnsi="Roboto"/>
+          <w:color w:val="022144"/>
+        </w:rPr>
+        <w:t>Standardised</w:t>
+      </w:r>
+      <w:proofErr w:type="spellEnd"/>
+      <w:r>
+        <w:rPr>
+          <w:rFonts w:ascii="Roboto" w:hAnsi="Roboto"/>
+          <w:color w:val="022144"/>
+        </w:rPr>
+        <w:t xml:space="preserve"> collections make API development and execution easier.</w:t>
+      </w:r>
+    </w:p>
+    <w:p>
+      <w:pPr>
+        <w:numPr>
+          <w:ilvl w:val="0"/>
+          <w:numId w:val="52"/>
+        </w:numPr>
+        <w:shd w:val="clear" w:color="auto" w:fill="FFFFFF"/>
+        <w:spacing w:after="0" w:line="240" w:lineRule="auto"/>
+        <w:rPr>
+          <w:rFonts w:ascii="Roboto" w:hAnsi="Roboto"/>
+          <w:color w:val="022144"/>
+        </w:rPr>
+      </w:pPr>
+      <w:r>
+        <w:rPr>
+          <w:rFonts w:ascii="Roboto" w:hAnsi="Roboto"/>
+          <w:b/>
+          <w:bCs/>
+          <w:color w:val="022144"/>
+        </w:rPr>
+        <w:t>Software Reusability:</w:t>
+      </w:r>
+      <w:r>
+        <w:rPr>
+          <w:rFonts w:ascii="Roboto" w:hAnsi="Roboto"/>
+          <w:color w:val="022144"/>
+        </w:rPr>
+        <w:t> Promotes software reuse by standardizing collection interfaces and techniques.</w:t>
+      </w:r>
+    </w:p>
+    <w:p>
+      <w:pPr>
+        <w:pStyle w:val="Heading2"/>
+        <w:shd w:val="clear" w:color="auto" w:fill="FFFFFF"/>
+        <w:spacing w:before="225" w:after="225"/>
+        <w:rPr>
+          <w:rFonts w:ascii="Roboto" w:hAnsi="Roboto"/>
+          <w:color w:val="2196F3"/>
+          <w:sz w:val="39"/>
+          <w:szCs w:val="39"/>
+        </w:rPr>
+      </w:pPr>
+      <w:r>
+        <w:rPr>
+          <w:rFonts w:ascii="Roboto" w:hAnsi="Roboto"/>
+          <w:b/>
+          <w:bCs/>
+          <w:color w:val="2196F3"/>
+          <w:sz w:val="39"/>
+          <w:szCs w:val="39"/>
+        </w:rPr>
+        <w:t>Iterator Interface</w:t>
+      </w:r>
+    </w:p>
+    <w:p>
+      <w:pPr>
+        <w:pStyle w:val="NormalWeb"/>
+        <w:shd w:val="clear" w:color="auto" w:fill="FFFFFF"/>
+        <w:spacing w:before="0" w:after="0"/>
+        <w:rPr>
+          <w:rFonts w:ascii="Roboto" w:hAnsi="Roboto"/>
+          <w:color w:val="022144"/>
+        </w:rPr>
+      </w:pPr>
+      <w:r>
+        <w:rPr>
+          <w:rFonts w:ascii="Roboto" w:hAnsi="Roboto"/>
+          <w:color w:val="022144"/>
+        </w:rPr>
+        <w:t xml:space="preserve">The Iterator interface allows for sequential traversal of a collection of elements. It is implemented by all collection classes, including </w:t>
+      </w:r>
+      <w:proofErr w:type="spellStart"/>
+      <w:r>
+        <w:rPr>
+          <w:rFonts w:ascii="Roboto" w:hAnsi="Roboto"/>
+          <w:color w:val="022144"/>
+        </w:rPr>
+        <w:t>ArrayList</w:t>
+      </w:r>
+      <w:proofErr w:type="spellEnd"/>
+      <w:r>
+        <w:rPr>
+          <w:rFonts w:ascii="Roboto" w:hAnsi="Roboto"/>
+          <w:color w:val="022144"/>
+        </w:rPr>
+        <w:t xml:space="preserve">, LinkedList, HashSet, and </w:t>
+      </w:r>
+      <w:proofErr w:type="spellStart"/>
+      <w:r>
+        <w:rPr>
+          <w:rFonts w:ascii="Roboto" w:hAnsi="Roboto"/>
+          <w:color w:val="022144"/>
+        </w:rPr>
+        <w:t>TreeSet</w:t>
+      </w:r>
+      <w:proofErr w:type="spellEnd"/>
+      <w:r>
+        <w:rPr>
+          <w:rFonts w:ascii="Roboto" w:hAnsi="Roboto"/>
+          <w:color w:val="022144"/>
+        </w:rPr>
+        <w:t>. </w:t>
+      </w:r>
+    </w:p>
+    <w:p>
+      <w:pPr>
+        <w:pStyle w:val="Heading2"/>
+        <w:shd w:val="clear" w:color="auto" w:fill="FFFFFF"/>
+        <w:spacing w:before="0"/>
+        <w:rPr>
+          <w:rFonts w:ascii="Roboto" w:hAnsi="Roboto"/>
+          <w:color w:val="2196F3"/>
+          <w:sz w:val="39"/>
+          <w:szCs w:val="39"/>
+        </w:rPr>
+      </w:pPr>
+      <w:r>
+        <w:rPr>
+          <w:rFonts w:ascii="Roboto" w:hAnsi="Roboto"/>
+          <w:b/>
+          <w:bCs/>
+          <w:color w:val="2196F3"/>
+          <w:sz w:val="39"/>
+          <w:szCs w:val="39"/>
+        </w:rPr>
+        <w:t xml:space="preserve">Methods of </w:t>
+      </w:r>
+      <w:proofErr w:type="spellStart"/>
+      <w:r>
+        <w:rPr>
+          <w:rFonts w:ascii="Roboto" w:hAnsi="Roboto"/>
+          <w:b/>
+          <w:bCs/>
+          <w:color w:val="2196F3"/>
+          <w:sz w:val="39"/>
+          <w:szCs w:val="39"/>
+        </w:rPr>
+        <w:t>Interator</w:t>
+      </w:r>
+      <w:proofErr w:type="spellEnd"/>
+      <w:r>
+        <w:rPr>
+          <w:rFonts w:ascii="Roboto" w:hAnsi="Roboto"/>
+          <w:b/>
+          <w:bCs/>
+          <w:color w:val="2196F3"/>
+          <w:sz w:val="39"/>
+          <w:szCs w:val="39"/>
+        </w:rPr>
+        <w:t xml:space="preserve"> Interface</w:t>
+      </w:r>
+    </w:p>
+    <w:p>
+      <w:pPr>
+        <w:pStyle w:val="NormalWeb"/>
+        <w:shd w:val="clear" w:color="auto" w:fill="FFFFFF"/>
+        <w:spacing w:before="0" w:after="0"/>
+        <w:rPr>
+          <w:rFonts w:ascii="Roboto" w:hAnsi="Roboto"/>
+          <w:color w:val="022144"/>
+        </w:rPr>
+      </w:pPr>
+      <w:r>
+        <w:rPr>
+          <w:rFonts w:ascii="Roboto" w:hAnsi="Roboto"/>
+          <w:color w:val="022144"/>
+        </w:rPr>
+        <w:t>The Iterator interface includes 3 basic methods:</w:t>
+      </w:r>
+    </w:p>
+    <w:p>
+      <w:pPr>
+        <w:numPr>
+          <w:ilvl w:val="0"/>
+          <w:numId w:val="53"/>
+        </w:numPr>
+        <w:shd w:val="clear" w:color="auto" w:fill="FFFFFF"/>
+        <w:spacing w:after="0" w:line="240" w:lineRule="auto"/>
+        <w:rPr>
+          <w:rFonts w:ascii="Roboto" w:hAnsi="Roboto"/>
+          <w:color w:val="022144"/>
+        </w:rPr>
+      </w:pPr>
+      <w:proofErr w:type="spellStart"/>
+      <w:proofErr w:type="gramStart"/>
+      <w:r>
+        <w:rPr>
+          <w:rFonts w:ascii="Roboto" w:hAnsi="Roboto"/>
+          <w:color w:val="022144"/>
+        </w:rPr>
+        <w:t>hasNext</w:t>
+      </w:r>
+      <w:proofErr w:type="spellEnd"/>
+      <w:r>
+        <w:rPr>
+          <w:rFonts w:ascii="Roboto" w:hAnsi="Roboto"/>
+          <w:color w:val="022144"/>
+        </w:rPr>
+        <w:t>(</w:t>
+      </w:r>
+      <w:proofErr w:type="gramEnd"/>
+      <w:r>
+        <w:rPr>
+          <w:rFonts w:ascii="Roboto" w:hAnsi="Roboto"/>
+          <w:color w:val="022144"/>
+        </w:rPr>
+        <w:t>)</w:t>
+      </w:r>
+    </w:p>
+    <w:p>
+      <w:pPr>
+        <w:numPr>
+          <w:ilvl w:val="0"/>
+          <w:numId w:val="53"/>
+        </w:numPr>
+        <w:shd w:val="clear" w:color="auto" w:fill="FFFFFF"/>
+        <w:spacing w:after="0" w:line="240" w:lineRule="auto"/>
+        <w:rPr>
+          <w:rFonts w:ascii="Roboto" w:hAnsi="Roboto"/>
+          <w:color w:val="022144"/>
+        </w:rPr>
+      </w:pPr>
+      <w:proofErr w:type="gramStart"/>
+      <w:r>
+        <w:rPr>
+          <w:rFonts w:ascii="Roboto" w:hAnsi="Roboto"/>
+          <w:color w:val="022144"/>
+        </w:rPr>
+        <w:t>next(</w:t>
+      </w:r>
+      <w:proofErr w:type="gramEnd"/>
+      <w:r>
+        <w:rPr>
+          <w:rFonts w:ascii="Roboto" w:hAnsi="Roboto"/>
+          <w:color w:val="022144"/>
+        </w:rPr>
+        <w:t>)</w:t>
+      </w:r>
+    </w:p>
+    <w:p>
+      <w:pPr>
+        <w:numPr>
+          <w:ilvl w:val="0"/>
+          <w:numId w:val="53"/>
+        </w:numPr>
+        <w:shd w:val="clear" w:color="auto" w:fill="FFFFFF"/>
+        <w:spacing w:after="0" w:line="240" w:lineRule="auto"/>
+        <w:rPr>
+          <w:rFonts w:ascii="Roboto" w:hAnsi="Roboto"/>
+          <w:color w:val="022144"/>
+        </w:rPr>
+      </w:pPr>
+      <w:proofErr w:type="gramStart"/>
+      <w:r>
+        <w:rPr>
+          <w:rFonts w:ascii="Roboto" w:hAnsi="Roboto"/>
+          <w:color w:val="022144"/>
+        </w:rPr>
+        <w:t>remove(</w:t>
+      </w:r>
+      <w:proofErr w:type="gramEnd"/>
+      <w:r>
+        <w:rPr>
+          <w:rFonts w:ascii="Roboto" w:hAnsi="Roboto"/>
+          <w:color w:val="022144"/>
+        </w:rPr>
+        <w:t>)</w:t>
+      </w:r>
+    </w:p>
+    <w:p>
+      <w:pPr>
+        <w:pStyle w:val="Heading2"/>
+        <w:shd w:val="clear" w:color="auto" w:fill="FFFFFF"/>
+        <w:spacing w:before="0"/>
+        <w:rPr>
+          <w:rFonts w:ascii="Roboto" w:hAnsi="Roboto"/>
+          <w:color w:val="2196F3"/>
+          <w:sz w:val="39"/>
+          <w:szCs w:val="39"/>
+        </w:rPr>
+      </w:pPr>
+      <w:r>
+        <w:rPr>
+          <w:rFonts w:ascii="Roboto" w:hAnsi="Roboto"/>
+          <w:b/>
+          <w:bCs/>
+          <w:color w:val="2196F3"/>
+          <w:sz w:val="39"/>
+          <w:szCs w:val="39"/>
+        </w:rPr>
+        <w:lastRenderedPageBreak/>
+        <w:t>List Interface</w:t>
+      </w:r>
+    </w:p>
+    <w:p>
+      <w:pPr>
+        <w:pStyle w:val="NormalWeb"/>
+        <w:shd w:val="clear" w:color="auto" w:fill="FFFFFF"/>
+        <w:spacing w:before="0" w:after="0"/>
+        <w:rPr>
+          <w:rFonts w:ascii="Roboto" w:hAnsi="Roboto"/>
+          <w:color w:val="022144"/>
+        </w:rPr>
+      </w:pPr>
+      <w:r>
+        <w:rPr>
+          <w:rFonts w:ascii="Roboto" w:hAnsi="Roboto"/>
+          <w:color w:val="022144"/>
+        </w:rPr>
+        <w:t xml:space="preserve">The Java List interface provides ordered storage for elements, including duplicates, and is commonly utilized for data manipulation. It is found in the </w:t>
+      </w:r>
+      <w:proofErr w:type="spellStart"/>
+      <w:proofErr w:type="gramStart"/>
+      <w:r>
+        <w:rPr>
+          <w:rFonts w:ascii="Roboto" w:hAnsi="Roboto"/>
+          <w:color w:val="022144"/>
+        </w:rPr>
+        <w:t>java.util</w:t>
+      </w:r>
+      <w:proofErr w:type="spellEnd"/>
+      <w:proofErr w:type="gramEnd"/>
+      <w:r>
+        <w:rPr>
+          <w:rFonts w:ascii="Roboto" w:hAnsi="Roboto"/>
+          <w:color w:val="022144"/>
+        </w:rPr>
+        <w:t xml:space="preserve"> package and inherits from the Collection interface, allowing for a standardized approach to organizing ordered collections.</w:t>
+      </w:r>
+    </w:p>
+    <w:p>
+      <w:pPr>
+        <w:pStyle w:val="NormalWeb"/>
+        <w:shd w:val="clear" w:color="auto" w:fill="FFFFFF"/>
+        <w:rPr>
+          <w:rFonts w:ascii="Roboto" w:hAnsi="Roboto"/>
+          <w:color w:val="022144"/>
+        </w:rPr>
+      </w:pPr>
+      <w:r>
+        <w:rPr>
+          <w:noProof/>
+        </w:rPr>
+        <w:drawing>
+          <wp:inline distT="0" distB="0" distL="0" distR="0" wp14:anchorId="1264F021" wp14:editId="455CE905">
+            <wp:extent cx="4495800" cy="2667000"/>
+            <wp:effectExtent l="0" t="0" r="0" b="0"/>
+            <wp:docPr id="729306404" name="Picture 3" descr="A diagram of a list&#10;&#10;Description automatically generated"/>
+            <wp:cNvGraphicFramePr>
+              <a:graphicFrameLocks xmlns:a="http://schemas.openxmlformats.org/drawingml/2006/main" noChangeAspect="1"/>
+            </wp:cNvGraphicFramePr>
+            <a:graphic xmlns:a="http://schemas.openxmlformats.org/drawingml/2006/main">
+              <a:graphicData uri="http://schemas.openxmlformats.org/drawingml/2006/picture">
+                <pic:pic xmlns:pic="http://schemas.openxmlformats.org/drawingml/2006/picture">
+                  <pic:nvPicPr>
+                    <pic:cNvPr id="729306404" name="Picture 3" descr="A diagram of a list&#10;&#10;Description automatically generated"/>
+                    <pic:cNvPicPr>
+                      <a:picLocks noChangeAspect="1" noChangeArrowheads="1"/>
+                    </pic:cNvPicPr>
+                  </pic:nvPicPr>
+                  <pic:blipFill>
+                    <a:blip r:embed="rId11">
+                      <a:extLst>
+                        <a:ext uri="{28A0092B-C50C-407E-A947-70E740481C1C}">
+                          <a14:useLocalDpi xmlns:a14="http://schemas.microsoft.com/office/drawing/2010/main" val="0"/>
+                        </a:ext>
+                      </a:extLst>
+                    </a:blip>
+                    <a:srcRect/>
+                    <a:stretch>
+                      <a:fillRect/>
+                    </a:stretch>
+                  </pic:blipFill>
+                  <pic:spPr bwMode="auto">
+                    <a:xfrm>
+                      <a:off x="0" y="0"/>
+                      <a:ext cx="4495800" cy="2667000"/>
+                    </a:xfrm>
+                    <a:prstGeom prst="rect">
+                      <a:avLst/>
+                    </a:prstGeom>
+                    <a:noFill/>
+                    <a:ln>
+                      <a:noFill/>
+                    </a:ln>
+                  </pic:spPr>
+                </pic:pic>
+              </a:graphicData>
+            </a:graphic>
+          </wp:inline>
+        </w:drawing>
+      </w:r>
+    </w:p>
+    <w:p>
+      <w:pPr>
+        <w:pStyle w:val="Heading2"/>
+        <w:shd w:val="clear" w:color="auto" w:fill="FFFFFF"/>
+        <w:spacing w:before="0"/>
+        <w:rPr>
+          <w:rFonts w:ascii="Roboto" w:hAnsi="Roboto"/>
+          <w:color w:val="2196F3"/>
+          <w:sz w:val="39"/>
+          <w:szCs w:val="39"/>
+        </w:rPr>
+      </w:pPr>
+      <w:r>
+        <w:rPr>
+          <w:rFonts w:ascii="Roboto" w:hAnsi="Roboto"/>
+          <w:b/>
+          <w:bCs/>
+          <w:color w:val="2196F3"/>
+          <w:sz w:val="39"/>
+          <w:szCs w:val="39"/>
+        </w:rPr>
+        <w:t>Classes that implement the List interface</w:t>
+      </w:r>
+    </w:p>
+    <w:p>
+      <w:pPr>
+        <w:pStyle w:val="NormalWeb"/>
+        <w:shd w:val="clear" w:color="auto" w:fill="FFFFFF"/>
+        <w:spacing w:before="0" w:after="0"/>
+        <w:rPr>
+          <w:rFonts w:ascii="Roboto" w:hAnsi="Roboto"/>
+          <w:color w:val="022144"/>
+        </w:rPr>
+      </w:pPr>
+      <w:r>
+        <w:rPr>
+          <w:rFonts w:ascii="Roboto" w:hAnsi="Roboto"/>
+          <w:color w:val="022144"/>
+        </w:rPr>
+        <w:t>The classes implementing the List interface are as follows:</w:t>
+      </w:r>
+    </w:p>
+    <w:p>
+      <w:pPr>
+        <w:numPr>
+          <w:ilvl w:val="0"/>
+          <w:numId w:val="54"/>
+        </w:numPr>
+        <w:shd w:val="clear" w:color="auto" w:fill="FFFFFF"/>
+        <w:spacing w:after="0" w:line="240" w:lineRule="auto"/>
+        <w:rPr>
+          <w:rFonts w:ascii="Roboto" w:hAnsi="Roboto"/>
+          <w:color w:val="022144"/>
+        </w:rPr>
+      </w:pPr>
+      <w:proofErr w:type="spellStart"/>
+      <w:r>
+        <w:rPr>
+          <w:rFonts w:ascii="Roboto" w:hAnsi="Roboto"/>
+          <w:color w:val="022144"/>
+        </w:rPr>
+        <w:t>ArrayList</w:t>
+      </w:r>
+      <w:proofErr w:type="spellEnd"/>
+    </w:p>
+    <w:p>
+      <w:pPr>
+        <w:numPr>
+          <w:ilvl w:val="0"/>
+          <w:numId w:val="54"/>
+        </w:numPr>
+        <w:shd w:val="clear" w:color="auto" w:fill="FFFFFF"/>
+        <w:spacing w:after="0" w:line="240" w:lineRule="auto"/>
+        <w:rPr>
+          <w:rFonts w:ascii="Roboto" w:hAnsi="Roboto"/>
+          <w:color w:val="022144"/>
+        </w:rPr>
+      </w:pPr>
+      <w:r>
+        <w:rPr>
+          <w:rFonts w:ascii="Roboto" w:hAnsi="Roboto"/>
+          <w:color w:val="022144"/>
+        </w:rPr>
+        <w:t>LinkedList</w:t>
+      </w:r>
+    </w:p>
+    <w:p>
+      <w:pPr>
+        <w:numPr>
+          <w:ilvl w:val="0"/>
+          <w:numId w:val="54"/>
+        </w:numPr>
+        <w:shd w:val="clear" w:color="auto" w:fill="FFFFFF"/>
+        <w:spacing w:after="0" w:line="240" w:lineRule="auto"/>
+        <w:rPr>
+          <w:rFonts w:ascii="Roboto" w:hAnsi="Roboto"/>
+          <w:color w:val="022144"/>
+        </w:rPr>
+      </w:pPr>
+      <w:r>
+        <w:rPr>
+          <w:rFonts w:ascii="Roboto" w:hAnsi="Roboto"/>
+          <w:color w:val="022144"/>
+        </w:rPr>
+        <w:t>Vector</w:t>
+      </w:r>
+    </w:p>
+    <w:p>
+      <w:pPr>
+        <w:numPr>
+          <w:ilvl w:val="0"/>
+          <w:numId w:val="54"/>
+        </w:numPr>
+        <w:shd w:val="clear" w:color="auto" w:fill="FFFFFF"/>
+        <w:spacing w:after="0" w:line="240" w:lineRule="auto"/>
+        <w:rPr>
+          <w:rFonts w:ascii="Roboto" w:hAnsi="Roboto"/>
+          <w:color w:val="022144"/>
+        </w:rPr>
+      </w:pPr>
+      <w:r>
+        <w:rPr>
+          <w:rFonts w:ascii="Roboto" w:hAnsi="Roboto"/>
+          <w:color w:val="022144"/>
+        </w:rPr>
+        <w:t>Stack</w:t>
+      </w:r>
+    </w:p>
+    <w:p>
+      <w:pPr>
+        <w:pStyle w:val="Heading3"/>
+        <w:shd w:val="clear" w:color="auto" w:fill="FFFFFF"/>
+        <w:spacing w:before="150" w:beforeAutospacing="0" w:after="150" w:afterAutospacing="0"/>
+        <w:rPr>
+          <w:rFonts w:ascii="Roboto" w:hAnsi="Roboto"/>
+          <w:b w:val="0"/>
+          <w:bCs w:val="0"/>
+          <w:color w:val="0AC3C1"/>
+          <w:sz w:val="36"/>
+          <w:szCs w:val="36"/>
+        </w:rPr>
+      </w:pPr>
+      <w:proofErr w:type="spellStart"/>
+      <w:r>
+        <w:rPr>
+          <w:rFonts w:ascii="Roboto" w:hAnsi="Roboto"/>
+          <w:b w:val="0"/>
+          <w:bCs w:val="0"/>
+          <w:color w:val="0AC3C1"/>
+          <w:sz w:val="36"/>
+          <w:szCs w:val="36"/>
+        </w:rPr>
+        <w:t>ArrayList</w:t>
+      </w:r>
+      <w:proofErr w:type="spellEnd"/>
+    </w:p>
+    <w:p>
+      <w:pPr>
+        <w:pStyle w:val="NormalWeb"/>
+        <w:shd w:val="clear" w:color="auto" w:fill="FFFFFF"/>
+        <w:rPr>
+          <w:rFonts w:ascii="Roboto" w:hAnsi="Roboto"/>
+          <w:color w:val="022144"/>
+        </w:rPr>
+      </w:pPr>
+      <w:r>
+        <w:rPr>
+          <w:rFonts w:ascii="Roboto" w:hAnsi="Roboto"/>
+          <w:color w:val="022144"/>
+        </w:rPr>
+        <w:t>This class implements the List interface using a resizable array. It is identical to an array, except its size changes dynamically when elements are added or withdrawn.</w:t>
+      </w:r>
+    </w:p>
+    <w:p>
+      <w:pPr>
+        <w:pStyle w:val="Heading3"/>
+        <w:shd w:val="clear" w:color="auto" w:fill="FFFFFF"/>
+        <w:spacing w:before="150" w:beforeAutospacing="0" w:after="150" w:afterAutospacing="0"/>
+        <w:rPr>
+          <w:rFonts w:ascii="Roboto" w:hAnsi="Roboto"/>
+          <w:b w:val="0"/>
+          <w:bCs w:val="0"/>
+          <w:color w:val="0AC3C1"/>
+          <w:sz w:val="36"/>
+          <w:szCs w:val="36"/>
+        </w:rPr>
+      </w:pPr>
+      <w:r>
+        <w:rPr>
+          <w:rFonts w:ascii="Roboto" w:hAnsi="Roboto"/>
+          <w:b w:val="0"/>
+          <w:bCs w:val="0"/>
+          <w:color w:val="0AC3C1"/>
+          <w:sz w:val="36"/>
+          <w:szCs w:val="36"/>
+        </w:rPr>
+        <w:t>LinkedList</w:t>
+      </w:r>
+    </w:p>
+    <w:p>
+      <w:pPr>
+        <w:pStyle w:val="NormalWeb"/>
+        <w:shd w:val="clear" w:color="auto" w:fill="FFFFFF"/>
+        <w:rPr>
+          <w:rFonts w:ascii="Roboto" w:hAnsi="Roboto"/>
+          <w:color w:val="022144"/>
+        </w:rPr>
+      </w:pPr>
+      <w:r>
+        <w:rPr>
+          <w:rFonts w:ascii="Roboto" w:hAnsi="Roboto"/>
+          <w:color w:val="022144"/>
+        </w:rPr>
+        <w:t>The LinkedList class implements the LinkedList data structure, which is a linear data structure in which items are not stored in contiguous locations and each element is a separate object having data and address parts. The elements are linked by pointers and addresses. Each element is called a node. </w:t>
+      </w:r>
+    </w:p>
+    <w:p>
+      <w:pPr>
+        <w:pStyle w:val="Heading3"/>
+        <w:shd w:val="clear" w:color="auto" w:fill="FFFFFF"/>
+        <w:spacing w:before="150" w:beforeAutospacing="0" w:after="150" w:afterAutospacing="0"/>
+        <w:rPr>
+          <w:rFonts w:ascii="Roboto" w:hAnsi="Roboto"/>
+          <w:b w:val="0"/>
+          <w:bCs w:val="0"/>
+          <w:color w:val="0AC3C1"/>
+          <w:sz w:val="36"/>
+          <w:szCs w:val="36"/>
+        </w:rPr>
+      </w:pPr>
+      <w:r>
+        <w:rPr>
+          <w:rFonts w:ascii="Roboto" w:hAnsi="Roboto"/>
+          <w:b w:val="0"/>
+          <w:bCs w:val="0"/>
+          <w:color w:val="0AC3C1"/>
+          <w:sz w:val="36"/>
+          <w:szCs w:val="36"/>
+        </w:rPr>
+        <w:t>Vector</w:t>
+      </w:r>
+    </w:p>
+    <w:p>
+      <w:pPr>
+        <w:pStyle w:val="NormalWeb"/>
+        <w:shd w:val="clear" w:color="auto" w:fill="FFFFFF"/>
+        <w:rPr>
+          <w:rFonts w:ascii="Roboto" w:hAnsi="Roboto"/>
+          <w:color w:val="022144"/>
+        </w:rPr>
+      </w:pPr>
+      <w:r>
+        <w:rPr>
+          <w:rFonts w:ascii="Roboto" w:hAnsi="Roboto"/>
+          <w:color w:val="022144"/>
+        </w:rPr>
+        <w:t xml:space="preserve">In Java, we may create dynamic arrays using vectors. Though slower than standard arrays, it might be useful in programs that require a lot of array operations. This is implemented in the same way as </w:t>
+      </w:r>
+      <w:proofErr w:type="spellStart"/>
+      <w:r>
+        <w:rPr>
+          <w:rFonts w:ascii="Roboto" w:hAnsi="Roboto"/>
+          <w:color w:val="022144"/>
+        </w:rPr>
+        <w:t>ArrayList</w:t>
+      </w:r>
+      <w:proofErr w:type="spellEnd"/>
+      <w:r>
+        <w:rPr>
+          <w:rFonts w:ascii="Roboto" w:hAnsi="Roboto"/>
+          <w:color w:val="022144"/>
+        </w:rPr>
+        <w:t>.</w:t>
+      </w:r>
+    </w:p>
+    <w:p>
+      <w:pPr>
+        <w:pStyle w:val="Heading3"/>
+        <w:shd w:val="clear" w:color="auto" w:fill="FFFFFF"/>
+        <w:spacing w:before="150" w:beforeAutospacing="0" w:after="150" w:afterAutospacing="0"/>
+        <w:rPr>
+          <w:rFonts w:ascii="Roboto" w:hAnsi="Roboto"/>
+          <w:b w:val="0"/>
+          <w:bCs w:val="0"/>
+          <w:color w:val="0AC3C1"/>
+          <w:sz w:val="36"/>
+          <w:szCs w:val="36"/>
+        </w:rPr>
+      </w:pPr>
+      <w:r>
+        <w:rPr>
+          <w:rFonts w:ascii="Roboto" w:hAnsi="Roboto"/>
+          <w:b w:val="0"/>
+          <w:bCs w:val="0"/>
+          <w:color w:val="0AC3C1"/>
+          <w:sz w:val="36"/>
+          <w:szCs w:val="36"/>
+        </w:rPr>
+        <w:lastRenderedPageBreak/>
+        <w:t>Stack</w:t>
+      </w:r>
+    </w:p>
+    <w:p>
+      <w:pPr>
+        <w:pStyle w:val="NormalWeb"/>
+        <w:shd w:val="clear" w:color="auto" w:fill="FFFFFF"/>
+        <w:rPr>
+          <w:rFonts w:ascii="Roboto" w:hAnsi="Roboto"/>
+          <w:color w:val="022144"/>
+        </w:rPr>
+      </w:pPr>
+      <w:r>
+        <w:rPr>
+          <w:rFonts w:ascii="Roboto" w:hAnsi="Roboto"/>
+          <w:color w:val="022144"/>
+        </w:rPr>
+        <w:t>The Stack class defines and implements the Stack data structure. The class operates on the basic concept of last-in, first-out. In addition to the standard push and pop operations, the class includes three additional functions: empty, search, and peek. The class is also known as a subclass of Vector. </w:t>
+      </w:r>
+    </w:p>
+    <w:p>
+      <w:pPr>
+        <w:pStyle w:val="Heading2"/>
+        <w:shd w:val="clear" w:color="auto" w:fill="FFFFFF"/>
+        <w:spacing w:before="225" w:after="225"/>
+        <w:rPr>
+          <w:rFonts w:ascii="Roboto" w:hAnsi="Roboto"/>
+          <w:color w:val="2196F3"/>
+          <w:sz w:val="39"/>
+          <w:szCs w:val="39"/>
+        </w:rPr>
+      </w:pPr>
+      <w:r>
+        <w:rPr>
+          <w:rFonts w:ascii="Roboto" w:hAnsi="Roboto"/>
+          <w:b/>
+          <w:bCs/>
+          <w:color w:val="2196F3"/>
+          <w:sz w:val="39"/>
+          <w:szCs w:val="39"/>
+        </w:rPr>
+        <w:t>Comparable Interface</w:t>
+      </w:r>
+    </w:p>
+    <w:p>
+      <w:pPr>
+        <w:pStyle w:val="NormalWeb"/>
+        <w:shd w:val="clear" w:color="auto" w:fill="FFFFFF"/>
+        <w:rPr>
+          <w:rFonts w:ascii="Roboto" w:hAnsi="Roboto"/>
+          <w:color w:val="022144"/>
+        </w:rPr>
+      </w:pPr>
+      <w:r>
+        <w:rPr>
+          <w:rFonts w:ascii="Roboto" w:hAnsi="Roboto"/>
+          <w:color w:val="022144"/>
+        </w:rPr>
+        <w:t xml:space="preserve">The Comparable interface in Java, available in the </w:t>
+      </w:r>
+      <w:proofErr w:type="spellStart"/>
+      <w:proofErr w:type="gramStart"/>
+      <w:r>
+        <w:rPr>
+          <w:rFonts w:ascii="Roboto" w:hAnsi="Roboto"/>
+          <w:color w:val="022144"/>
+        </w:rPr>
+        <w:t>java.lang</w:t>
+      </w:r>
+      <w:proofErr w:type="spellEnd"/>
+      <w:proofErr w:type="gramEnd"/>
+      <w:r>
+        <w:rPr>
+          <w:rFonts w:ascii="Roboto" w:hAnsi="Roboto"/>
+          <w:color w:val="022144"/>
+        </w:rPr>
+        <w:t xml:space="preserve"> package generates a natural ordering of objects through its single method, '</w:t>
+      </w:r>
+      <w:proofErr w:type="spellStart"/>
+      <w:r>
+        <w:rPr>
+          <w:rFonts w:ascii="Roboto" w:hAnsi="Roboto"/>
+          <w:color w:val="022144"/>
+        </w:rPr>
+        <w:t>compareTo</w:t>
+      </w:r>
+      <w:proofErr w:type="spellEnd"/>
+      <w:r>
+        <w:rPr>
+          <w:rFonts w:ascii="Roboto" w:hAnsi="Roboto"/>
+          <w:color w:val="022144"/>
+        </w:rPr>
+        <w:t>()'. This method compares items of the same type and returns a negative, zero, or positive integer based on their relative order.</w:t>
+      </w:r>
+    </w:p>
+    <w:p>
+      <w:pPr>
+        <w:pStyle w:val="NormalWeb"/>
+        <w:shd w:val="clear" w:color="auto" w:fill="FFFFFF"/>
+        <w:rPr>
+          <w:rFonts w:ascii="Roboto" w:hAnsi="Roboto"/>
+          <w:color w:val="022144"/>
+        </w:rPr>
+      </w:pPr>
+      <w:r>
+        <w:rPr>
+          <w:rFonts w:ascii="Roboto" w:hAnsi="Roboto"/>
+          <w:noProof/>
+          <w:color w:val="022144"/>
+        </w:rPr>
+        <w:drawing>
+          <wp:inline distT="0" distB="0" distL="0" distR="0" wp14:anchorId="18644627" wp14:editId="59E3F7C5">
+            <wp:extent cx="6858000" cy="3169285"/>
+            <wp:effectExtent l="0" t="0" r="0" b="0"/>
+            <wp:docPr id="2036148655" name="Picture 4" descr="A diagram of a diagram&#10;&#10;Description automatically generated"/>
+            <wp:cNvGraphicFramePr>
+              <a:graphicFrameLocks xmlns:a="http://schemas.openxmlformats.org/drawingml/2006/main" noChangeAspect="1"/>
+            </wp:cNvGraphicFramePr>
+            <a:graphic xmlns:a="http://schemas.openxmlformats.org/drawingml/2006/main">
+              <a:graphicData uri="http://schemas.openxmlformats.org/drawingml/2006/picture">
+                <pic:pic xmlns:pic="http://schemas.openxmlformats.org/drawingml/2006/picture">
+                  <pic:nvPicPr>
+                    <pic:cNvPr id="2036148655" name="Picture 4" descr="A diagram of a diagram&#10;&#10;Description automatically generated"/>
+                    <pic:cNvPicPr>
+                      <a:picLocks noChangeAspect="1" noChangeArrowheads="1"/>
+                    </pic:cNvPicPr>
+                  </pic:nvPicPr>
+                  <pic:blipFill>
+                    <a:blip r:embed="rId12">
+                      <a:extLst>
+                        <a:ext uri="{28A0092B-C50C-407E-A947-70E740481C1C}">
+                          <a14:useLocalDpi xmlns:a14="http://schemas.microsoft.com/office/drawing/2010/main" val="0"/>
+                        </a:ext>
+                      </a:extLst>
+                    </a:blip>
+                    <a:srcRect/>
+                    <a:stretch>
+                      <a:fillRect/>
+                    </a:stretch>
+                  </pic:blipFill>
+                  <pic:spPr bwMode="auto">
+                    <a:xfrm>
+                      <a:off x="0" y="0"/>
+                      <a:ext cx="6858000" cy="3169285"/>
+                    </a:xfrm>
+                    <a:prstGeom prst="rect">
+                      <a:avLst/>
+                    </a:prstGeom>
+                    <a:noFill/>
+                    <a:ln>
+                      <a:noFill/>
+                    </a:ln>
+                  </pic:spPr>
+                </pic:pic>
+              </a:graphicData>
+            </a:graphic>
+          </wp:inline>
+        </w:drawing>
+      </w:r>
+    </w:p>
+    <w:p>
+      <w:pPr>
+        <w:pStyle w:val="Heading2"/>
+        <w:shd w:val="clear" w:color="auto" w:fill="FFFFFF"/>
+        <w:spacing w:before="225" w:after="225"/>
+        <w:rPr>
+          <w:rFonts w:ascii="Roboto" w:hAnsi="Roboto"/>
+          <w:color w:val="2196F3"/>
+          <w:sz w:val="39"/>
+          <w:szCs w:val="39"/>
+        </w:rPr>
+      </w:pPr>
+      <w:r>
+        <w:rPr>
+          <w:rFonts w:ascii="Roboto" w:hAnsi="Roboto"/>
+          <w:b/>
+          <w:bCs/>
+          <w:color w:val="2196F3"/>
+          <w:sz w:val="39"/>
+          <w:szCs w:val="39"/>
+        </w:rPr>
+        <w:t>Comparable vs. Comparator</w:t>
+      </w:r>
+    </w:p>
+    <w:p>
+      <w:pPr>
+        <w:pStyle w:val="NormalWeb"/>
+        <w:shd w:val="clear" w:color="auto" w:fill="FFFFFF"/>
+        <w:rPr>
+          <w:rFonts w:ascii="Roboto" w:hAnsi="Roboto"/>
+          <w:color w:val="022144"/>
+        </w:rPr>
+      </w:pPr>
+      <w:r>
+        <w:rPr>
+          <w:rFonts w:ascii="Roboto" w:hAnsi="Roboto"/>
+          <w:noProof/>
+          <w:color w:val="022144"/>
+        </w:rPr>
+        <w:drawing>
+          <wp:inline distT="0" distB="0" distL="0" distR="0" wp14:anchorId="19A523D9" wp14:editId="6F5D0928">
+            <wp:extent cx="6858000" cy="2822575"/>
+            <wp:effectExtent l="0" t="0" r="0" b="0"/>
+            <wp:docPr id="1321243749" name="Picture 5" descr="A blue and white list with black text&#10;&#10;Description automatically generated"/>
+            <wp:cNvGraphicFramePr>
+              <a:graphicFrameLocks xmlns:a="http://schemas.openxmlformats.org/drawingml/2006/main" noChangeAspect="1"/>
+            </wp:cNvGraphicFramePr>
+            <a:graphic xmlns:a="http://schemas.openxmlformats.org/drawingml/2006/main">
+              <a:graphicData uri="http://schemas.openxmlformats.org/drawingml/2006/picture">
+                <pic:pic xmlns:pic="http://schemas.openxmlformats.org/drawingml/2006/picture">
+                  <pic:nvPicPr>
+                    <pic:cNvPr id="1321243749" name="Picture 5" descr="A blue and white list with black text&#10;&#10;Description automatically generated"/>
+                    <pic:cNvPicPr>
+                      <a:picLocks noChangeAspect="1" noChangeArrowheads="1"/>
+                    </pic:cNvPicPr>
+                  </pic:nvPicPr>
+                  <pic:blipFill>
+                    <a:blip r:embed="rId13">
+                      <a:extLst>
+                        <a:ext uri="{28A0092B-C50C-407E-A947-70E740481C1C}">
+                          <a14:useLocalDpi xmlns:a14="http://schemas.microsoft.com/office/drawing/2010/main" val="0"/>
+                        </a:ext>
+                      </a:extLst>
+                    </a:blip>
+                    <a:srcRect/>
+                    <a:stretch>
+                      <a:fillRect/>
+                    </a:stretch>
+                  </pic:blipFill>
+                  <pic:spPr bwMode="auto">
+                    <a:xfrm>
+                      <a:off x="0" y="0"/>
+                      <a:ext cx="6858000" cy="2822575"/>
+                    </a:xfrm>
+                    <a:prstGeom prst="rect">
+                      <a:avLst/>
+                    </a:prstGeom>
+                    <a:noFill/>
+                    <a:ln>
+                      <a:noFill/>
+                    </a:ln>
+                  </pic:spPr>
+                </pic:pic>
+              </a:graphicData>
+            </a:graphic>
+          </wp:inline>
+        </w:drawing>
+      </w:r>
+    </w:p>
+    <w:p>
+      <w:pPr>
+        <w:pStyle w:val="Heading2"/>
+        <w:shd w:val="clear" w:color="auto" w:fill="FFFFFF"/>
+        <w:spacing w:before="225" w:after="225"/>
+        <w:rPr>
+          <w:rFonts w:ascii="Roboto" w:hAnsi="Roboto"/>
+          <w:color w:val="2196F3"/>
+          <w:sz w:val="39"/>
+          <w:szCs w:val="39"/>
+        </w:rPr>
+      </w:pPr>
+      <w:r>
+        <w:rPr>
+          <w:rFonts w:ascii="Roboto" w:hAnsi="Roboto"/>
+          <w:b/>
+          <w:bCs/>
+          <w:color w:val="2196F3"/>
+          <w:sz w:val="39"/>
+          <w:szCs w:val="39"/>
+        </w:rPr>
+        <w:lastRenderedPageBreak/>
+        <w:t>Queue Interface</w:t>
+      </w:r>
+    </w:p>
+    <w:p>
+      <w:pPr>
+        <w:pStyle w:val="NormalWeb"/>
+        <w:shd w:val="clear" w:color="auto" w:fill="FFFFFF"/>
+        <w:spacing w:before="0" w:after="0"/>
+        <w:rPr>
+          <w:rFonts w:ascii="Roboto" w:hAnsi="Roboto"/>
+          <w:color w:val="022144"/>
+        </w:rPr>
+      </w:pPr>
+      <w:r>
+        <w:rPr>
+          <w:rFonts w:ascii="Roboto" w:hAnsi="Roboto"/>
+          <w:color w:val="022144"/>
+        </w:rPr>
+        <w:t xml:space="preserve">The Queue Interface implements the queue data structure's functionality. It is included in the </w:t>
+      </w:r>
+      <w:proofErr w:type="spellStart"/>
+      <w:proofErr w:type="gramStart"/>
+      <w:r>
+        <w:rPr>
+          <w:rFonts w:ascii="Roboto" w:hAnsi="Roboto"/>
+          <w:color w:val="022144"/>
+        </w:rPr>
+        <w:t>java.util</w:t>
+      </w:r>
+      <w:proofErr w:type="spellEnd"/>
+      <w:proofErr w:type="gramEnd"/>
+      <w:r>
+        <w:rPr>
+          <w:rFonts w:ascii="Roboto" w:hAnsi="Roboto"/>
+          <w:color w:val="022144"/>
+        </w:rPr>
+        <w:t xml:space="preserve"> package and extends the Collection Interface. It is used to retain the elements that will be processed in the FIFO (First In, First Out) order.</w:t>
+      </w:r>
+    </w:p>
+    <w:p>
+      <w:pPr>
+        <w:pStyle w:val="Heading2"/>
+        <w:shd w:val="clear" w:color="auto" w:fill="FFFFFF"/>
+        <w:spacing w:before="0"/>
+        <w:rPr>
+          <w:rFonts w:ascii="Roboto" w:hAnsi="Roboto"/>
+          <w:color w:val="2196F3"/>
+          <w:sz w:val="39"/>
+          <w:szCs w:val="39"/>
+        </w:rPr>
+      </w:pPr>
+      <w:r>
+        <w:rPr>
+          <w:rFonts w:ascii="Roboto" w:hAnsi="Roboto"/>
+          <w:b/>
+          <w:bCs/>
+          <w:color w:val="2196F3"/>
+          <w:sz w:val="39"/>
+          <w:szCs w:val="39"/>
+        </w:rPr>
+        <w:t>Classes that implement the Queue interface</w:t>
+      </w:r>
+    </w:p>
+    <w:p>
+      <w:pPr>
+        <w:pStyle w:val="NormalWeb"/>
+        <w:shd w:val="clear" w:color="auto" w:fill="FFFFFF"/>
+        <w:spacing w:before="0" w:after="0"/>
+        <w:rPr>
+          <w:rFonts w:ascii="Roboto" w:hAnsi="Roboto"/>
+          <w:color w:val="022144"/>
+        </w:rPr>
+      </w:pPr>
+      <w:r>
+        <w:rPr>
+          <w:rFonts w:ascii="Roboto" w:hAnsi="Roboto"/>
+          <w:color w:val="022144"/>
+        </w:rPr>
+        <w:t>The classes implementing the Queue interface are as follows:</w:t>
+      </w:r>
+    </w:p>
+    <w:p>
+      <w:pPr>
+        <w:numPr>
+          <w:ilvl w:val="0"/>
+          <w:numId w:val="55"/>
+        </w:numPr>
+        <w:shd w:val="clear" w:color="auto" w:fill="FFFFFF"/>
+        <w:spacing w:after="0" w:line="240" w:lineRule="auto"/>
+        <w:rPr>
+          <w:rFonts w:ascii="Roboto" w:hAnsi="Roboto"/>
+          <w:color w:val="022144"/>
+        </w:rPr>
+      </w:pPr>
+      <w:proofErr w:type="spellStart"/>
+      <w:r>
+        <w:rPr>
+          <w:rFonts w:ascii="Roboto" w:hAnsi="Roboto"/>
+          <w:color w:val="022144"/>
+        </w:rPr>
+        <w:t>ArrayDeque</w:t>
+      </w:r>
+      <w:proofErr w:type="spellEnd"/>
+    </w:p>
+    <w:p>
+      <w:pPr>
+        <w:numPr>
+          <w:ilvl w:val="0"/>
+          <w:numId w:val="55"/>
+        </w:numPr>
+        <w:shd w:val="clear" w:color="auto" w:fill="FFFFFF"/>
+        <w:spacing w:after="0" w:line="240" w:lineRule="auto"/>
+        <w:rPr>
+          <w:rFonts w:ascii="Roboto" w:hAnsi="Roboto"/>
+          <w:color w:val="022144"/>
+        </w:rPr>
+      </w:pPr>
+      <w:r>
+        <w:rPr>
+          <w:rFonts w:ascii="Roboto" w:hAnsi="Roboto"/>
+          <w:color w:val="022144"/>
+        </w:rPr>
+        <w:t> LinkedList</w:t>
+      </w:r>
+    </w:p>
+    <w:p>
+      <w:pPr>
+        <w:numPr>
+          <w:ilvl w:val="0"/>
+          <w:numId w:val="55"/>
+        </w:numPr>
+        <w:shd w:val="clear" w:color="auto" w:fill="FFFFFF"/>
+        <w:spacing w:after="0" w:line="240" w:lineRule="auto"/>
+        <w:rPr>
+          <w:rFonts w:ascii="Roboto" w:hAnsi="Roboto"/>
+          <w:color w:val="022144"/>
+        </w:rPr>
+      </w:pPr>
+      <w:r>
+        <w:rPr>
+          <w:rFonts w:ascii="Roboto" w:hAnsi="Roboto"/>
+          <w:color w:val="022144"/>
+        </w:rPr>
+        <w:t> </w:t>
+      </w:r>
+      <w:proofErr w:type="spellStart"/>
+      <w:r>
+        <w:rPr>
+          <w:rFonts w:ascii="Roboto" w:hAnsi="Roboto"/>
+          <w:color w:val="022144"/>
+        </w:rPr>
+        <w:t>PriorityQueue</w:t>
+      </w:r>
+      <w:proofErr w:type="spellEnd"/>
+    </w:p>
+    <w:p>
+      <w:pPr>
+        <w:pStyle w:val="Heading2"/>
+        <w:shd w:val="clear" w:color="auto" w:fill="FFFFFF"/>
+        <w:spacing w:before="0"/>
+        <w:rPr>
+          <w:rFonts w:ascii="Roboto" w:hAnsi="Roboto"/>
+          <w:color w:val="2196F3"/>
+          <w:sz w:val="39"/>
+          <w:szCs w:val="39"/>
+        </w:rPr>
+      </w:pPr>
+      <w:r>
+        <w:rPr>
+          <w:rFonts w:ascii="Roboto" w:hAnsi="Roboto"/>
+          <w:b/>
+          <w:bCs/>
+          <w:color w:val="2196F3"/>
+          <w:sz w:val="39"/>
+          <w:szCs w:val="39"/>
+        </w:rPr>
+        <w:t>Set Interface</w:t>
+      </w:r>
+    </w:p>
+    <w:p>
+      <w:pPr>
+        <w:pStyle w:val="NormalWeb"/>
+        <w:shd w:val="clear" w:color="auto" w:fill="FFFFFF"/>
+        <w:spacing w:before="0" w:after="0"/>
+        <w:rPr>
+          <w:rFonts w:ascii="Roboto" w:hAnsi="Roboto"/>
+          <w:color w:val="022144"/>
+        </w:rPr>
+      </w:pPr>
+      <w:r>
+        <w:rPr>
+          <w:rFonts w:ascii="Roboto" w:hAnsi="Roboto"/>
+          <w:color w:val="022144"/>
+        </w:rPr>
+        <w:t xml:space="preserve">A set interface is an unordered collection of distinct items. The Java Collections Framework includes a built-in Set interface, which is implemented by several classes including HashSet, </w:t>
+      </w:r>
+      <w:proofErr w:type="spellStart"/>
+      <w:r>
+        <w:rPr>
+          <w:rFonts w:ascii="Roboto" w:hAnsi="Roboto"/>
+          <w:color w:val="022144"/>
+        </w:rPr>
+        <w:t>TreeSet</w:t>
+      </w:r>
+      <w:proofErr w:type="spellEnd"/>
+      <w:r>
+        <w:rPr>
+          <w:rFonts w:ascii="Roboto" w:hAnsi="Roboto"/>
+          <w:color w:val="022144"/>
+        </w:rPr>
+        <w:t xml:space="preserve">, and </w:t>
+      </w:r>
+      <w:proofErr w:type="spellStart"/>
+      <w:r>
+        <w:rPr>
+          <w:rFonts w:ascii="Roboto" w:hAnsi="Roboto"/>
+          <w:color w:val="022144"/>
+        </w:rPr>
+        <w:t>LinkedHashSet</w:t>
+      </w:r>
+      <w:proofErr w:type="spellEnd"/>
+      <w:r>
+        <w:rPr>
+          <w:rFonts w:ascii="Roboto" w:hAnsi="Roboto"/>
+          <w:color w:val="022144"/>
+        </w:rPr>
+        <w:t>.</w:t>
+      </w:r>
+    </w:p>
+    <w:p>
+      <w:pPr>
+        <w:pStyle w:val="NormalWeb"/>
+        <w:shd w:val="clear" w:color="auto" w:fill="FFFFFF"/>
+        <w:rPr>
+          <w:rFonts w:ascii="Roboto" w:hAnsi="Roboto"/>
+          <w:color w:val="022144"/>
+        </w:rPr>
+      </w:pPr>
+      <w:r>
+        <w:rPr>
+          <w:rFonts w:ascii="Roboto" w:hAnsi="Roboto"/>
+          <w:noProof/>
+          <w:color w:val="022144"/>
+        </w:rPr>
+        <w:drawing>
+          <wp:inline distT="0" distB="0" distL="0" distR="0" wp14:anchorId="5F352EC1" wp14:editId="164F7942">
+            <wp:extent cx="6858000" cy="2596515"/>
+            <wp:effectExtent l="0" t="0" r="0" b="0"/>
+            <wp:docPr id="883629232" name="Picture 6" descr="A blue rectangular sign with white text&#10;&#10;Description automatically generated"/>
+            <wp:cNvGraphicFramePr>
+              <a:graphicFrameLocks xmlns:a="http://schemas.openxmlformats.org/drawingml/2006/main" noChangeAspect="1"/>
+            </wp:cNvGraphicFramePr>
+            <a:graphic xmlns:a="http://schemas.openxmlformats.org/drawingml/2006/main">
+              <a:graphicData uri="http://schemas.openxmlformats.org/drawingml/2006/picture">
+                <pic:pic xmlns:pic="http://schemas.openxmlformats.org/drawingml/2006/picture">
+                  <pic:nvPicPr>
+                    <pic:cNvPr id="883629232" name="Picture 6" descr="A blue rectangular sign with white text&#10;&#10;Description automatically generated"/>
+                    <pic:cNvPicPr>
+                      <a:picLocks noChangeAspect="1" noChangeArrowheads="1"/>
+                    </pic:cNvPicPr>
+                  </pic:nvPicPr>
+                  <pic:blipFill>
+                    <a:blip r:embed="rId14">
+                      <a:extLst>
+                        <a:ext uri="{28A0092B-C50C-407E-A947-70E740481C1C}">
+                          <a14:useLocalDpi xmlns:a14="http://schemas.microsoft.com/office/drawing/2010/main" val="0"/>
+                        </a:ext>
+                      </a:extLst>
+                    </a:blip>
+                    <a:srcRect/>
+                    <a:stretch>
+                      <a:fillRect/>
+                    </a:stretch>
+                  </pic:blipFill>
+                  <pic:spPr bwMode="auto">
+                    <a:xfrm>
+                      <a:off x="0" y="0"/>
+                      <a:ext cx="6858000" cy="2596515"/>
+                    </a:xfrm>
+                    <a:prstGeom prst="rect">
+                      <a:avLst/>
+                    </a:prstGeom>
+                    <a:noFill/>
+                    <a:ln>
+                      <a:noFill/>
+                    </a:ln>
+                  </pic:spPr>
+                </pic:pic>
+              </a:graphicData>
+            </a:graphic>
+          </wp:inline>
+        </w:drawing>
+      </w:r>
+    </w:p>
+    <w:p>
+      <w:pPr>
+        <w:pStyle w:val="Heading3"/>
+        <w:shd w:val="clear" w:color="auto" w:fill="FFFFFF"/>
+        <w:spacing w:before="0" w:beforeAutospacing="0" w:after="0" w:afterAutospacing="0"/>
+        <w:rPr>
+          <w:rFonts w:ascii="Roboto" w:hAnsi="Roboto"/>
+          <w:b w:val="0"/>
+          <w:bCs w:val="0"/>
+          <w:color w:val="0AC3C1"/>
+          <w:sz w:val="36"/>
+          <w:szCs w:val="36"/>
+        </w:rPr>
+      </w:pPr>
+      <w:r>
+        <w:rPr>
+          <w:rFonts w:ascii="Roboto" w:hAnsi="Roboto"/>
+          <w:b w:val="0"/>
+          <w:bCs w:val="0"/>
+          <w:color w:val="0AC3C1"/>
+          <w:sz w:val="36"/>
+          <w:szCs w:val="36"/>
+        </w:rPr>
+        <w:t>HashSet</w:t>
+      </w:r>
+    </w:p>
+    <w:p>
+      <w:pPr>
+        <w:pStyle w:val="NormalWeb"/>
+        <w:shd w:val="clear" w:color="auto" w:fill="FFFFFF"/>
+        <w:spacing w:before="0" w:after="0"/>
+        <w:rPr>
+          <w:rFonts w:ascii="Roboto" w:hAnsi="Roboto"/>
+          <w:color w:val="022144"/>
+        </w:rPr>
+      </w:pPr>
+      <w:r>
+        <w:rPr>
+          <w:rFonts w:ascii="Roboto" w:hAnsi="Roboto"/>
+          <w:color w:val="022144"/>
+        </w:rPr>
+        <w:t>HashSet uses a process known as hashing to store its elements. HashSet is made up of unique components. The elements are sorted automatically.</w:t>
+      </w:r>
+    </w:p>
+    <w:p>
+      <w:pPr>
+        <w:pStyle w:val="Heading3"/>
+        <w:shd w:val="clear" w:color="auto" w:fill="FFFFFF"/>
+        <w:spacing w:before="0" w:beforeAutospacing="0" w:after="0" w:afterAutospacing="0"/>
+        <w:rPr>
+          <w:rFonts w:ascii="Roboto" w:hAnsi="Roboto"/>
+          <w:b w:val="0"/>
+          <w:bCs w:val="0"/>
+          <w:color w:val="0AC3C1"/>
+          <w:sz w:val="36"/>
+          <w:szCs w:val="36"/>
+        </w:rPr>
+      </w:pPr>
+      <w:proofErr w:type="spellStart"/>
+      <w:r>
+        <w:rPr>
+          <w:rFonts w:ascii="Roboto" w:hAnsi="Roboto"/>
+          <w:b w:val="0"/>
+          <w:bCs w:val="0"/>
+          <w:color w:val="0AC3C1"/>
+          <w:sz w:val="36"/>
+          <w:szCs w:val="36"/>
+        </w:rPr>
+        <w:t>LinkedHashSet</w:t>
+      </w:r>
+      <w:proofErr w:type="spellEnd"/>
+    </w:p>
+    <w:p>
+      <w:pPr>
+        <w:pStyle w:val="NormalWeb"/>
+        <w:shd w:val="clear" w:color="auto" w:fill="FFFFFF"/>
+        <w:spacing w:before="0" w:after="0"/>
+        <w:rPr>
+          <w:rFonts w:ascii="Roboto" w:hAnsi="Roboto"/>
+          <w:color w:val="022144"/>
+        </w:rPr>
+      </w:pPr>
+      <w:r>
+        <w:rPr>
+          <w:rFonts w:ascii="Roboto" w:hAnsi="Roboto"/>
+          <w:color w:val="022144"/>
+        </w:rPr>
+        <w:t xml:space="preserve">The </w:t>
+      </w:r>
+      <w:proofErr w:type="spellStart"/>
+      <w:r>
+        <w:rPr>
+          <w:rFonts w:ascii="Roboto" w:hAnsi="Roboto"/>
+          <w:color w:val="022144"/>
+        </w:rPr>
+        <w:t>LinkedHashSet</w:t>
+      </w:r>
+      <w:proofErr w:type="spellEnd"/>
+      <w:r>
+        <w:rPr>
+          <w:rFonts w:ascii="Roboto" w:hAnsi="Roboto"/>
+          <w:color w:val="022144"/>
+        </w:rPr>
+        <w:t xml:space="preserve"> class implements the set interface using a hash table and a linked list. It only contains unique elements, </w:t>
+      </w:r>
+      <w:proofErr w:type="gramStart"/>
+      <w:r>
+        <w:rPr>
+          <w:rFonts w:ascii="Roboto" w:hAnsi="Roboto"/>
+          <w:color w:val="022144"/>
+        </w:rPr>
+        <w:t>similar to</w:t>
+      </w:r>
+      <w:proofErr w:type="gramEnd"/>
+      <w:r>
+        <w:rPr>
+          <w:rFonts w:ascii="Roboto" w:hAnsi="Roboto"/>
+          <w:color w:val="022144"/>
+        </w:rPr>
+        <w:t xml:space="preserve"> HashSet. Linked HashSet additionally maintains insertion order.</w:t>
+      </w:r>
+    </w:p>
+    <w:p>
+      <w:pPr>
+        <w:pStyle w:val="Heading4"/>
+        <w:shd w:val="clear" w:color="auto" w:fill="FFFFFF"/>
+        <w:spacing w:before="0"/>
+        <w:rPr>
+          <w:rFonts w:ascii="Roboto" w:hAnsi="Roboto"/>
+          <w:color w:val="0EA973"/>
+          <w:sz w:val="30"/>
+          <w:szCs w:val="30"/>
+        </w:rPr>
+      </w:pPr>
+      <w:r>
+        <w:rPr>
+          <w:rFonts w:ascii="Roboto" w:hAnsi="Roboto"/>
+          <w:b/>
+          <w:bCs/>
+          <w:color w:val="0EA973"/>
+          <w:sz w:val="30"/>
+          <w:szCs w:val="30"/>
+        </w:rPr>
+        <w:lastRenderedPageBreak/>
+        <w:t xml:space="preserve">HashSet and </w:t>
+      </w:r>
+      <w:proofErr w:type="spellStart"/>
+      <w:r>
+        <w:rPr>
+          <w:rFonts w:ascii="Roboto" w:hAnsi="Roboto"/>
+          <w:b/>
+          <w:bCs/>
+          <w:color w:val="0EA973"/>
+          <w:sz w:val="30"/>
+          <w:szCs w:val="30"/>
+        </w:rPr>
+        <w:t>LinkedHashSet</w:t>
+      </w:r>
+      <w:proofErr w:type="spellEnd"/>
+      <w:r>
+        <w:rPr>
+          <w:rFonts w:ascii="Roboto" w:hAnsi="Roboto"/>
+          <w:b/>
+          <w:bCs/>
+          <w:color w:val="0EA973"/>
+          <w:sz w:val="30"/>
+          <w:szCs w:val="30"/>
+        </w:rPr>
+        <w:t xml:space="preserve"> – Methods</w:t>
+      </w:r>
+    </w:p>
+    <w:p>
+      <w:pPr>
+        <w:pStyle w:val="NormalWeb"/>
+        <w:shd w:val="clear" w:color="auto" w:fill="FFFFFF"/>
+        <w:rPr>
+          <w:rFonts w:ascii="Roboto" w:hAnsi="Roboto"/>
+          <w:color w:val="022144"/>
+        </w:rPr>
+      </w:pPr>
+      <w:r>
+        <w:rPr>
+          <w:rFonts w:ascii="Roboto" w:hAnsi="Roboto"/>
+          <w:noProof/>
+          <w:color w:val="022144"/>
+        </w:rPr>
+        <w:drawing>
+          <wp:inline distT="0" distB="0" distL="0" distR="0" wp14:anchorId="01EB95F9" wp14:editId="45E51F63">
+            <wp:extent cx="6858000" cy="3001010"/>
+            <wp:effectExtent l="0" t="0" r="0" b="8890"/>
+            <wp:docPr id="378819850" name="Picture 7" descr="A blue and white list with black text&#10;&#10;Description automatically generated"/>
+            <wp:cNvGraphicFramePr>
+              <a:graphicFrameLocks xmlns:a="http://schemas.openxmlformats.org/drawingml/2006/main" noChangeAspect="1"/>
+            </wp:cNvGraphicFramePr>
+            <a:graphic xmlns:a="http://schemas.openxmlformats.org/drawingml/2006/main">
+              <a:graphicData uri="http://schemas.openxmlformats.org/drawingml/2006/picture">
+                <pic:pic xmlns:pic="http://schemas.openxmlformats.org/drawingml/2006/picture">
+                  <pic:nvPicPr>
+                    <pic:cNvPr id="378819850" name="Picture 7" descr="A blue and white list with black text&#10;&#10;Description automatically generated"/>
+                    <pic:cNvPicPr>
+                      <a:picLocks noChangeAspect="1" noChangeArrowheads="1"/>
+                    </pic:cNvPicPr>
+                  </pic:nvPicPr>
+                  <pic:blipFill>
+                    <a:blip r:embed="rId15">
+                      <a:extLst>
+                        <a:ext uri="{28A0092B-C50C-407E-A947-70E740481C1C}">
+                          <a14:useLocalDpi xmlns:a14="http://schemas.microsoft.com/office/drawing/2010/main" val="0"/>
+                        </a:ext>
+                      </a:extLst>
+                    </a:blip>
+                    <a:srcRect/>
+                    <a:stretch>
+                      <a:fillRect/>
+                    </a:stretch>
+                  </pic:blipFill>
+                  <pic:spPr bwMode="auto">
+                    <a:xfrm>
+                      <a:off x="0" y="0"/>
+                      <a:ext cx="6858000" cy="3001010"/>
+                    </a:xfrm>
+                    <a:prstGeom prst="rect">
+                      <a:avLst/>
+                    </a:prstGeom>
+                    <a:noFill/>
+                    <a:ln>
+                      <a:noFill/>
+                    </a:ln>
+                  </pic:spPr>
+                </pic:pic>
+              </a:graphicData>
+            </a:graphic>
+          </wp:inline>
+        </w:drawing>
+      </w:r>
+    </w:p>
+    <w:p>
+      <w:pPr>
+        <w:pStyle w:val="Heading3"/>
+        <w:shd w:val="clear" w:color="auto" w:fill="FFFFFF"/>
+        <w:spacing w:before="0" w:beforeAutospacing="0" w:after="0" w:afterAutospacing="0"/>
+        <w:rPr>
+          <w:rFonts w:ascii="Roboto" w:hAnsi="Roboto"/>
+          <w:b w:val="0"/>
+          <w:bCs w:val="0"/>
+          <w:color w:val="0AC3C1"/>
+          <w:sz w:val="36"/>
+          <w:szCs w:val="36"/>
+        </w:rPr>
+      </w:pPr>
+      <w:proofErr w:type="spellStart"/>
+      <w:r>
+        <w:rPr>
+          <w:rFonts w:ascii="Roboto" w:hAnsi="Roboto"/>
+          <w:b w:val="0"/>
+          <w:bCs w:val="0"/>
+          <w:color w:val="0AC3C1"/>
+          <w:sz w:val="36"/>
+          <w:szCs w:val="36"/>
+        </w:rPr>
+        <w:t>TreeSet</w:t>
+      </w:r>
+      <w:proofErr w:type="spellEnd"/>
+    </w:p>
+    <w:p>
+      <w:pPr>
+        <w:pStyle w:val="NormalWeb"/>
+        <w:shd w:val="clear" w:color="auto" w:fill="FFFFFF"/>
+        <w:spacing w:before="0" w:after="0"/>
+        <w:rPr>
+          <w:rFonts w:ascii="Roboto" w:hAnsi="Roboto"/>
+          <w:color w:val="022144"/>
+        </w:rPr>
+      </w:pPr>
+      <w:r>
+        <w:rPr>
+          <w:rFonts w:ascii="Roboto" w:hAnsi="Roboto"/>
+          <w:color w:val="022144"/>
+        </w:rPr>
+        <w:t xml:space="preserve">The </w:t>
+      </w:r>
+      <w:proofErr w:type="spellStart"/>
+      <w:r>
+        <w:rPr>
+          <w:rFonts w:ascii="Roboto" w:hAnsi="Roboto"/>
+          <w:color w:val="022144"/>
+        </w:rPr>
+        <w:t>TreeSet</w:t>
+      </w:r>
+      <w:proofErr w:type="spellEnd"/>
+      <w:r>
+        <w:rPr>
+          <w:rFonts w:ascii="Roboto" w:hAnsi="Roboto"/>
+          <w:color w:val="022144"/>
+        </w:rPr>
+        <w:t xml:space="preserve"> class implements the Set interface and stores data in a tree structure. The objects of this class are stored in ascending order. The </w:t>
+      </w:r>
+      <w:proofErr w:type="spellStart"/>
+      <w:r>
+        <w:rPr>
+          <w:rFonts w:ascii="Roboto" w:hAnsi="Roboto"/>
+          <w:color w:val="022144"/>
+        </w:rPr>
+        <w:t>TreeSet</w:t>
+      </w:r>
+      <w:proofErr w:type="spellEnd"/>
+      <w:r>
+        <w:rPr>
+          <w:rFonts w:ascii="Roboto" w:hAnsi="Roboto"/>
+          <w:color w:val="022144"/>
+        </w:rPr>
+        <w:t xml:space="preserve"> class provides faster access and retrieval times.</w:t>
+      </w:r>
+    </w:p>
+    <w:p>
+      <w:pPr>
+        <w:pStyle w:val="Heading4"/>
+        <w:shd w:val="clear" w:color="auto" w:fill="FFFFFF"/>
+        <w:spacing w:before="0"/>
+        <w:rPr>
+          <w:rFonts w:ascii="Roboto" w:hAnsi="Roboto"/>
+          <w:color w:val="0EA973"/>
+          <w:sz w:val="30"/>
+          <w:szCs w:val="30"/>
+        </w:rPr>
+      </w:pPr>
+      <w:proofErr w:type="spellStart"/>
+      <w:r>
+        <w:rPr>
+          <w:rFonts w:ascii="Roboto" w:hAnsi="Roboto"/>
+          <w:b/>
+          <w:bCs/>
+          <w:color w:val="0EA973"/>
+          <w:sz w:val="30"/>
+          <w:szCs w:val="30"/>
+        </w:rPr>
+        <w:t>TreeSet</w:t>
+      </w:r>
+      <w:proofErr w:type="spellEnd"/>
+      <w:r>
+        <w:rPr>
+          <w:rFonts w:ascii="Roboto" w:hAnsi="Roboto"/>
+          <w:b/>
+          <w:bCs/>
+          <w:color w:val="0EA973"/>
+          <w:sz w:val="30"/>
+          <w:szCs w:val="30"/>
+        </w:rPr>
+        <w:t>– Methods</w:t>
+      </w:r>
+    </w:p>
+    <w:p>
+      <w:pPr>
+        <w:pStyle w:val="Heading4"/>
+        <w:shd w:val="clear" w:color="auto" w:fill="FFFFFF"/>
+        <w:spacing w:before="150" w:after="150"/>
+        <w:rPr>
+          <w:rFonts w:ascii="Roboto" w:hAnsi="Roboto"/>
+          <w:b/>
+          <w:bCs/>
+          <w:color w:val="0EA973"/>
+          <w:sz w:val="30"/>
+          <w:szCs w:val="30"/>
+        </w:rPr>
+      </w:pPr>
+      <w:r>
+        <w:rPr>
+          <w:rFonts w:ascii="Roboto" w:hAnsi="Roboto"/>
+          <w:b/>
+          <w:bCs/>
+          <w:noProof/>
+          <w:color w:val="0EA973"/>
+          <w:sz w:val="30"/>
+          <w:szCs w:val="30"/>
+        </w:rPr>
+        <w:drawing>
+          <wp:inline distT="0" distB="0" distL="0" distR="0" wp14:anchorId="01F20013" wp14:editId="3BF97A9F">
+            <wp:extent cx="6858000" cy="3082290"/>
+            <wp:effectExtent l="0" t="0" r="0" b="3810"/>
+            <wp:docPr id="837908052" name="Picture 8" descr="A blue and white text box&#10;&#10;Description automatically generated"/>
+            <wp:cNvGraphicFramePr>
+              <a:graphicFrameLocks xmlns:a="http://schemas.openxmlformats.org/drawingml/2006/main" noChangeAspect="1"/>
+            </wp:cNvGraphicFramePr>
+            <a:graphic xmlns:a="http://schemas.openxmlformats.org/drawingml/2006/main">
+              <a:graphicData uri="http://schemas.openxmlformats.org/drawingml/2006/picture">
+                <pic:pic xmlns:pic="http://schemas.openxmlformats.org/drawingml/2006/picture">
+                  <pic:nvPicPr>
+                    <pic:cNvPr id="837908052" name="Picture 8" descr="A blue and white text box&#10;&#10;Description automatically generated"/>
+                    <pic:cNvPicPr>
+                      <a:picLocks noChangeAspect="1" noChangeArrowheads="1"/>
+                    </pic:cNvPicPr>
+                  </pic:nvPicPr>
+                  <pic:blipFill>
+                    <a:blip r:embed="rId16">
+                      <a:extLst>
+                        <a:ext uri="{28A0092B-C50C-407E-A947-70E740481C1C}">
+                          <a14:useLocalDpi xmlns:a14="http://schemas.microsoft.com/office/drawing/2010/main" val="0"/>
+                        </a:ext>
+                      </a:extLst>
+                    </a:blip>
+                    <a:srcRect/>
+                    <a:stretch>
+                      <a:fillRect/>
+                    </a:stretch>
+                  </pic:blipFill>
+                  <pic:spPr bwMode="auto">
+                    <a:xfrm>
+                      <a:off x="0" y="0"/>
+                      <a:ext cx="6858000" cy="3082290"/>
+                    </a:xfrm>
+                    <a:prstGeom prst="rect">
+                      <a:avLst/>
+                    </a:prstGeom>
+                    <a:noFill/>
+                    <a:ln>
+                      <a:noFill/>
+                    </a:ln>
+                  </pic:spPr>
+                </pic:pic>
+              </a:graphicData>
+            </a:graphic>
+          </wp:inline>
+        </w:drawing>
+      </w:r>
+    </w:p>
+    <w:p>
+      <w:pPr>
+        <w:pStyle w:val="Heading2"/>
+        <w:shd w:val="clear" w:color="auto" w:fill="FFFFFF"/>
+        <w:spacing w:before="0"/>
+        <w:rPr>
+          <w:rFonts w:ascii="Roboto" w:hAnsi="Roboto"/>
+          <w:color w:val="2196F3"/>
+          <w:sz w:val="39"/>
+          <w:szCs w:val="39"/>
+        </w:rPr>
+      </w:pPr>
+      <w:r>
+        <w:rPr>
+          <w:rFonts w:ascii="Roboto" w:hAnsi="Roboto"/>
+          <w:b/>
+          <w:bCs/>
+          <w:color w:val="2196F3"/>
+          <w:sz w:val="39"/>
+          <w:szCs w:val="39"/>
+        </w:rPr>
+        <w:t>Hash Tables</w:t>
+      </w:r>
+    </w:p>
+    <w:p>
+      <w:pPr>
+        <w:shd w:val="clear" w:color="auto" w:fill="FFFFFF"/>
+        <w:rPr>
+          <w:rFonts w:ascii="Roboto" w:hAnsi="Roboto"/>
+          <w:color w:val="022144"/>
+          <w:sz w:val="24"/>
+          <w:szCs w:val="24"/>
+        </w:rPr>
+      </w:pPr>
+      <w:r>
+        <w:rPr>
+          <w:rFonts w:ascii="Roboto" w:hAnsi="Roboto"/>
+          <w:color w:val="022144"/>
+        </w:rPr>
+        <w:t xml:space="preserve">The </w:t>
+      </w:r>
+      <w:proofErr w:type="spellStart"/>
+      <w:r>
+        <w:rPr>
+          <w:rFonts w:ascii="Roboto" w:hAnsi="Roboto"/>
+          <w:color w:val="022144"/>
+        </w:rPr>
+        <w:t>Hashtable</w:t>
+      </w:r>
+      <w:proofErr w:type="spellEnd"/>
+      <w:r>
+        <w:rPr>
+          <w:rFonts w:ascii="Roboto" w:hAnsi="Roboto"/>
+          <w:color w:val="022144"/>
+        </w:rPr>
+        <w:t xml:space="preserve"> class in Java implements the Map interface to store key-value pairs using a hash table structure. It enforces non-null keys and values while ensuring thread safety through synchronization.</w:t>
+      </w:r>
+    </w:p>
+    <w:p>
+      <w:pPr>
+        <w:pStyle w:val="Heading2"/>
+        <w:shd w:val="clear" w:color="auto" w:fill="FFFFFF"/>
+        <w:spacing w:before="0"/>
+        <w:rPr>
+          <w:rFonts w:ascii="Roboto" w:hAnsi="Roboto"/>
+          <w:color w:val="2196F3"/>
+          <w:sz w:val="39"/>
+          <w:szCs w:val="39"/>
+        </w:rPr>
+      </w:pPr>
+      <w:r>
+        <w:rPr>
+          <w:rFonts w:ascii="Roboto" w:hAnsi="Roboto"/>
+          <w:b/>
+          <w:bCs/>
+          <w:color w:val="2196F3"/>
+          <w:sz w:val="39"/>
+          <w:szCs w:val="39"/>
+        </w:rPr>
+        <w:lastRenderedPageBreak/>
+        <w:t>Map Interface</w:t>
+      </w:r>
+    </w:p>
+    <w:p>
+      <w:pPr>
+        <w:pStyle w:val="NormalWeb"/>
+        <w:shd w:val="clear" w:color="auto" w:fill="FFFFFF"/>
+        <w:spacing w:before="0" w:after="0"/>
+        <w:rPr>
+          <w:rFonts w:ascii="Roboto" w:hAnsi="Roboto"/>
+          <w:color w:val="022144"/>
+        </w:rPr>
+      </w:pPr>
+      <w:r>
+        <w:rPr>
+          <w:rFonts w:ascii="Roboto" w:hAnsi="Roboto"/>
+          <w:color w:val="022144"/>
+        </w:rPr>
+        <w:t>A Map is a collection of key-value pairs, with each key associated with a value. The Map interface maps unique keys to values.</w:t>
+      </w:r>
+    </w:p>
+    <w:p>
+      <w:pPr>
+        <w:pStyle w:val="NormalWeb"/>
+        <w:shd w:val="clear" w:color="auto" w:fill="FFFFFF"/>
+        <w:rPr>
+          <w:rFonts w:ascii="Roboto" w:hAnsi="Roboto"/>
+          <w:color w:val="022144"/>
+        </w:rPr>
+      </w:pPr>
+      <w:r>
+        <w:rPr>
+          <w:rFonts w:ascii="Roboto" w:hAnsi="Roboto"/>
+          <w:noProof/>
+          <w:color w:val="022144"/>
+        </w:rPr>
+        <w:drawing>
+          <wp:inline distT="0" distB="0" distL="0" distR="0" wp14:anchorId="6CE1F58F" wp14:editId="339670F3">
+            <wp:extent cx="5708650" cy="3892550"/>
+            <wp:effectExtent l="0" t="0" r="6350" b="0"/>
+            <wp:docPr id="1098427285" name="Picture 9" descr="A diagram of a map&#10;&#10;Description automatically generated"/>
+            <wp:cNvGraphicFramePr>
+              <a:graphicFrameLocks xmlns:a="http://schemas.openxmlformats.org/drawingml/2006/main" noChangeAspect="1"/>
+            </wp:cNvGraphicFramePr>
+            <a:graphic xmlns:a="http://schemas.openxmlformats.org/drawingml/2006/main">
+              <a:graphicData uri="http://schemas.openxmlformats.org/drawingml/2006/picture">
+                <pic:pic xmlns:pic="http://schemas.openxmlformats.org/drawingml/2006/picture">
+                  <pic:nvPicPr>
+                    <pic:cNvPr id="1098427285" name="Picture 9" descr="A diagram of a map&#10;&#10;Description automatically generated"/>
+                    <pic:cNvPicPr>
+                      <a:picLocks noChangeAspect="1" noChangeArrowheads="1"/>
+                    </pic:cNvPicPr>
+                  </pic:nvPicPr>
+                  <pic:blipFill>
+                    <a:blip r:embed="rId17">
+                      <a:extLst>
+                        <a:ext uri="{28A0092B-C50C-407E-A947-70E740481C1C}">
+                          <a14:useLocalDpi xmlns:a14="http://schemas.microsoft.com/office/drawing/2010/main" val="0"/>
+                        </a:ext>
+                      </a:extLst>
+                    </a:blip>
+                    <a:srcRect/>
+                    <a:stretch>
+                      <a:fillRect/>
+                    </a:stretch>
+                  </pic:blipFill>
+                  <pic:spPr bwMode="auto">
+                    <a:xfrm>
+                      <a:off x="0" y="0"/>
+                      <a:ext cx="5708650" cy="3892550"/>
+                    </a:xfrm>
+                    <a:prstGeom prst="rect">
+                      <a:avLst/>
+                    </a:prstGeom>
+                    <a:noFill/>
+                    <a:ln>
+                      <a:noFill/>
+                    </a:ln>
+                  </pic:spPr>
+                </pic:pic>
+              </a:graphicData>
+            </a:graphic>
+          </wp:inline>
+        </w:drawing>
+      </w:r>
+    </w:p>
+    <w:p>
+      <w:pPr>
+        <w:pStyle w:val="Heading2"/>
+        <w:shd w:val="clear" w:color="auto" w:fill="FFFFFF"/>
+        <w:spacing w:before="0"/>
+        <w:rPr>
+          <w:rFonts w:ascii="Roboto" w:hAnsi="Roboto"/>
+          <w:color w:val="2196F3"/>
+          <w:sz w:val="39"/>
+          <w:szCs w:val="39"/>
+        </w:rPr>
+      </w:pPr>
+      <w:r>
+        <w:rPr>
+          <w:rFonts w:ascii="Roboto" w:hAnsi="Roboto"/>
+          <w:b/>
+          <w:bCs/>
+          <w:color w:val="2196F3"/>
+          <w:sz w:val="39"/>
+          <w:szCs w:val="39"/>
+        </w:rPr>
+        <w:t>Map - Methods</w:t>
+      </w:r>
+    </w:p>
+    <w:p>
+      <w:pPr>
+        <w:pStyle w:val="NormalWeb"/>
+        <w:shd w:val="clear" w:color="auto" w:fill="FFFFFF"/>
+        <w:rPr>
+          <w:rFonts w:ascii="Roboto" w:hAnsi="Roboto"/>
+          <w:color w:val="022144"/>
+        </w:rPr>
+      </w:pPr>
+      <w:r>
+        <w:rPr>
+          <w:rFonts w:ascii="Roboto" w:hAnsi="Roboto"/>
+          <w:noProof/>
+          <w:color w:val="022144"/>
+        </w:rPr>
+        <w:drawing>
+          <wp:inline distT="0" distB="0" distL="0" distR="0" wp14:anchorId="2D77F9D0" wp14:editId="6EB76ABD">
+            <wp:extent cx="6858000" cy="3218180"/>
+            <wp:effectExtent l="0" t="0" r="0" b="1270"/>
+            <wp:docPr id="80422561" name="Picture 10" descr="A blue and white table with text&#10;&#10;Description automatically generated"/>
+            <wp:cNvGraphicFramePr>
+              <a:graphicFrameLocks xmlns:a="http://schemas.openxmlformats.org/drawingml/2006/main" noChangeAspect="1"/>
+            </wp:cNvGraphicFramePr>
+            <a:graphic xmlns:a="http://schemas.openxmlformats.org/drawingml/2006/main">
+              <a:graphicData uri="http://schemas.openxmlformats.org/drawingml/2006/picture">
+                <pic:pic xmlns:pic="http://schemas.openxmlformats.org/drawingml/2006/picture">
+                  <pic:nvPicPr>
+                    <pic:cNvPr id="80422561" name="Picture 10" descr="A blue and white table with text&#10;&#10;Description automatically generated"/>
+                    <pic:cNvPicPr>
+                      <a:picLocks noChangeAspect="1" noChangeArrowheads="1"/>
+                    </pic:cNvPicPr>
+                  </pic:nvPicPr>
+                  <pic:blipFill>
+                    <a:blip r:embed="rId18">
+                      <a:extLst>
+                        <a:ext uri="{28A0092B-C50C-407E-A947-70E740481C1C}">
+                          <a14:useLocalDpi xmlns:a14="http://schemas.microsoft.com/office/drawing/2010/main" val="0"/>
+                        </a:ext>
+                      </a:extLst>
+                    </a:blip>
+                    <a:srcRect/>
+                    <a:stretch>
+                      <a:fillRect/>
+                    </a:stretch>
+                  </pic:blipFill>
+                  <pic:spPr bwMode="auto">
+                    <a:xfrm>
+                      <a:off x="0" y="0"/>
+                      <a:ext cx="6858000" cy="3218180"/>
+                    </a:xfrm>
+                    <a:prstGeom prst="rect">
+                      <a:avLst/>
+                    </a:prstGeom>
+                    <a:noFill/>
+                    <a:ln>
+                      <a:noFill/>
+                    </a:ln>
+                  </pic:spPr>
+                </pic:pic>
+              </a:graphicData>
+            </a:graphic>
+          </wp:inline>
+        </w:drawing>
+      </w:r>
+    </w:p>
+    <w:p>
+      <w:pPr>
+        <w:pStyle w:val="Heading2"/>
+        <w:shd w:val="clear" w:color="auto" w:fill="FFFFFF"/>
+        <w:spacing w:before="0"/>
+        <w:rPr>
+          <w:rFonts w:ascii="Roboto" w:hAnsi="Roboto"/>
+          <w:color w:val="2196F3"/>
+          <w:sz w:val="39"/>
+          <w:szCs w:val="39"/>
+        </w:rPr>
+      </w:pPr>
+      <w:r>
+        <w:rPr>
+          <w:rFonts w:ascii="Roboto" w:hAnsi="Roboto"/>
+          <w:b/>
+          <w:bCs/>
+          <w:color w:val="2196F3"/>
+          <w:sz w:val="39"/>
+          <w:szCs w:val="39"/>
+        </w:rPr>
+        <w:lastRenderedPageBreak/>
+        <w:t>Map - Exceptions</w:t>
+      </w:r>
+    </w:p>
+    <w:p>
+      <w:pPr>
+        <w:pStyle w:val="NormalWeb"/>
+        <w:shd w:val="clear" w:color="auto" w:fill="FFFFFF"/>
+        <w:spacing w:before="0" w:after="0"/>
+        <w:rPr>
+          <w:rFonts w:ascii="Roboto" w:hAnsi="Roboto"/>
+          <w:color w:val="022144"/>
+        </w:rPr>
+      </w:pPr>
+      <w:r>
+        <w:rPr>
+          <w:rFonts w:ascii="Roboto" w:hAnsi="Roboto"/>
+          <w:color w:val="022144"/>
+        </w:rPr>
+        <w:t>Some exceptions are thrown when using the Maps interface:</w:t>
+      </w:r>
+    </w:p>
+    <w:p>
+      <w:pPr>
+        <w:numPr>
+          <w:ilvl w:val="0"/>
+          <w:numId w:val="56"/>
+        </w:numPr>
+        <w:shd w:val="clear" w:color="auto" w:fill="FFFFFF"/>
+        <w:spacing w:after="0" w:line="240" w:lineRule="auto"/>
+        <w:rPr>
+          <w:rFonts w:ascii="Roboto" w:hAnsi="Roboto"/>
+          <w:color w:val="022144"/>
+        </w:rPr>
+      </w:pPr>
+      <w:proofErr w:type="spellStart"/>
+      <w:r>
+        <w:rPr>
+          <w:rFonts w:ascii="Roboto" w:hAnsi="Roboto"/>
+          <w:color w:val="022144"/>
+        </w:rPr>
+        <w:t>NoSuchElementException</w:t>
+      </w:r>
+      <w:proofErr w:type="spellEnd"/>
+    </w:p>
+    <w:p>
+      <w:pPr>
+        <w:numPr>
+          <w:ilvl w:val="0"/>
+          <w:numId w:val="56"/>
+        </w:numPr>
+        <w:shd w:val="clear" w:color="auto" w:fill="FFFFFF"/>
+        <w:spacing w:after="0" w:line="240" w:lineRule="auto"/>
+        <w:rPr>
+          <w:rFonts w:ascii="Roboto" w:hAnsi="Roboto"/>
+          <w:color w:val="022144"/>
+        </w:rPr>
+      </w:pPr>
+      <w:proofErr w:type="spellStart"/>
+      <w:r>
+        <w:rPr>
+          <w:rFonts w:ascii="Roboto" w:hAnsi="Roboto"/>
+          <w:color w:val="022144"/>
+        </w:rPr>
+        <w:t>ClassCastException</w:t>
+      </w:r>
+      <w:proofErr w:type="spellEnd"/>
+    </w:p>
+    <w:p>
+      <w:pPr>
+        <w:numPr>
+          <w:ilvl w:val="0"/>
+          <w:numId w:val="56"/>
+        </w:numPr>
+        <w:shd w:val="clear" w:color="auto" w:fill="FFFFFF"/>
+        <w:spacing w:after="0" w:line="240" w:lineRule="auto"/>
+        <w:rPr>
+          <w:rFonts w:ascii="Roboto" w:hAnsi="Roboto"/>
+          <w:color w:val="022144"/>
+        </w:rPr>
+      </w:pPr>
+      <w:proofErr w:type="spellStart"/>
+      <w:r>
+        <w:rPr>
+          <w:rFonts w:ascii="Roboto" w:hAnsi="Roboto"/>
+          <w:color w:val="022144"/>
+        </w:rPr>
+        <w:t>NullPointerException</w:t>
+      </w:r>
+      <w:proofErr w:type="spellEnd"/>
+    </w:p>
+    <w:p>
+      <w:pPr>
+        <w:numPr>
+          <w:ilvl w:val="0"/>
+          <w:numId w:val="56"/>
+        </w:numPr>
+        <w:shd w:val="clear" w:color="auto" w:fill="FFFFFF"/>
+        <w:spacing w:after="0" w:line="240" w:lineRule="auto"/>
+        <w:rPr>
+          <w:rFonts w:ascii="Roboto" w:hAnsi="Roboto"/>
+          <w:color w:val="022144"/>
+        </w:rPr>
+      </w:pPr>
+      <w:proofErr w:type="spellStart"/>
+      <w:r>
+        <w:rPr>
+          <w:rFonts w:ascii="Roboto" w:hAnsi="Roboto"/>
+          <w:color w:val="022144"/>
+        </w:rPr>
+        <w:t>UnsupportedOperationException</w:t>
+      </w:r>
+      <w:proofErr w:type="spellEnd"/>
+    </w:p>
+    <w:p>
+      <w:pPr>
+        <w:pStyle w:val="Heading2"/>
+        <w:shd w:val="clear" w:color="auto" w:fill="FFFFFF"/>
+        <w:spacing w:before="0"/>
+        <w:rPr>
+          <w:rFonts w:ascii="Roboto" w:hAnsi="Roboto"/>
+          <w:color w:val="2196F3"/>
+          <w:sz w:val="39"/>
+          <w:szCs w:val="39"/>
+        </w:rPr>
+      </w:pPr>
+      <w:r>
+        <w:rPr>
+          <w:rFonts w:ascii="Roboto" w:hAnsi="Roboto"/>
+          <w:b/>
+          <w:bCs/>
+          <w:color w:val="2196F3"/>
+          <w:sz w:val="39"/>
+          <w:szCs w:val="39"/>
+        </w:rPr>
+        <w:t xml:space="preserve">HashMap, </w:t>
+      </w:r>
+      <w:proofErr w:type="spellStart"/>
+      <w:r>
+        <w:rPr>
+          <w:rFonts w:ascii="Roboto" w:hAnsi="Roboto"/>
+          <w:b/>
+          <w:bCs/>
+          <w:color w:val="2196F3"/>
+          <w:sz w:val="39"/>
+          <w:szCs w:val="39"/>
+        </w:rPr>
+        <w:t>LinkedHashMap</w:t>
+      </w:r>
+      <w:proofErr w:type="spellEnd"/>
+      <w:r>
+        <w:rPr>
+          <w:rFonts w:ascii="Roboto" w:hAnsi="Roboto"/>
+          <w:b/>
+          <w:bCs/>
+          <w:color w:val="2196F3"/>
+          <w:sz w:val="39"/>
+          <w:szCs w:val="39"/>
+        </w:rPr>
+        <w:t xml:space="preserve"> and </w:t>
+      </w:r>
+      <w:proofErr w:type="spellStart"/>
+      <w:r>
+        <w:rPr>
+          <w:rFonts w:ascii="Roboto" w:hAnsi="Roboto"/>
+          <w:b/>
+          <w:bCs/>
+          <w:color w:val="2196F3"/>
+          <w:sz w:val="39"/>
+          <w:szCs w:val="39"/>
+        </w:rPr>
+        <w:t>TreeMap</w:t>
+      </w:r>
+      <w:proofErr w:type="spellEnd"/>
+    </w:p>
+    <w:p>
+      <w:pPr>
+        <w:pStyle w:val="NormalWeb"/>
+        <w:shd w:val="clear" w:color="auto" w:fill="FFFFFF"/>
+        <w:spacing w:before="0" w:after="0"/>
+        <w:rPr>
+          <w:rFonts w:ascii="Roboto" w:hAnsi="Roboto"/>
+          <w:color w:val="022144"/>
+        </w:rPr>
+      </w:pPr>
+      <w:r>
+        <w:rPr>
+          <w:rFonts w:ascii="Roboto" w:hAnsi="Roboto"/>
+          <w:color w:val="022144"/>
+        </w:rPr>
+        <w:t xml:space="preserve">HashMap is an implementation of the Map interface. In a HashMap, the keys and values can be any Object type, but the keys must be unique. The HashMap holds key-value pairs in a hash table, allowing for quick </w:t>
+      </w:r>
+      <w:proofErr w:type="spellStart"/>
+      <w:r>
+        <w:rPr>
+          <w:rFonts w:ascii="Roboto" w:hAnsi="Roboto"/>
+          <w:color w:val="022144"/>
+        </w:rPr>
+        <w:t>lookup</w:t>
+      </w:r>
+      <w:proofErr w:type="spellEnd"/>
+      <w:r>
+        <w:rPr>
+          <w:rFonts w:ascii="Roboto" w:hAnsi="Roboto"/>
+          <w:color w:val="022144"/>
+        </w:rPr>
+        <w:t xml:space="preserve"> and retrieval of items based on their keys.</w:t>
+      </w:r>
+    </w:p>
+    <w:p>
+      <w:pPr>
+        <w:rPr>
+          <w:b/>
+          <w:bCs/>
+          <w:color w:val="0E2841" w:themeColor="text2"/>
+          <w:sz w:val="32"/>
+          <w:szCs w:val="32"/>
+        </w:rPr>
+      </w:pPr>
+    </w:p>
+    <w:p>
+      <w:pPr>
+        <w:pStyle w:val="NormalWeb"/>
+        <w:shd w:val="clear" w:color="auto" w:fill="FFFFFF"/>
+        <w:spacing w:before="0" w:beforeAutospacing="0" w:after="0" w:afterAutospacing="0"/>
+        <w:jc w:val="both"/>
+        <w:rPr>
+          <w:rFonts w:ascii="Roboto" w:hAnsi="Roboto"/>
+          <w:color w:val="022144"/>
+          <w:sz w:val="26"/>
+          <w:szCs w:val="26"/>
+        </w:rPr>
+      </w:pPr>
+    </w:p>
+    <w:p>
+      <w:pPr>
         <w:rPr>
           <w:b/>
           <w:bCs/>
@@ -20079,6 +22597,155 @@
     </w:lvl>
   </w:abstractNum>
   <w:abstractNum w:abstractNumId="7" w15:restartNumberingAfterBreak="0">
+    <w:nsid w:val="136F3908"/>
+    <w:multiLevelType w:val="multilevel"/>
+    <w:tmpl w:val="61209E72"/>
+    <w:lvl w:ilvl="0">
+      <w:start w:val="1"/>
+      <w:numFmt w:val="bullet"/>
+      <w:lvlText w:val=""/>
+      <w:lvlJc w:val="left"/>
+      <w:pPr>
+        <w:tabs>
+          <w:tab w:val="num" w:pos="720"/>
+        </w:tabs>
+        <w:ind w:left="720" w:hanging="360"/>
+      </w:pPr>
+      <w:rPr>
+        <w:rFonts w:ascii="Symbol" w:hAnsi="Symbol" w:hint="default"/>
+        <w:sz w:val="20"/>
+      </w:rPr>
+    </w:lvl>
+    <w:lvl w:ilvl="1" w:tentative="1">
+      <w:start w:val="1"/>
+      <w:numFmt w:val="bullet"/>
+      <w:lvlText w:val="o"/>
+      <w:lvlJc w:val="left"/>
+      <w:pPr>
+        <w:tabs>
+          <w:tab w:val="num" w:pos="1440"/>
+        </w:tabs>
+        <w:ind w:left="1440" w:hanging="360"/>
+      </w:pPr>
+      <w:rPr>
+        <w:rFonts w:ascii="Courier New" w:hAnsi="Courier New" w:hint="default"/>
+        <w:sz w:val="20"/>
+      </w:rPr>
+    </w:lvl>
+    <w:lvl w:ilvl="2" w:tentative="1">
+      <w:start w:val="1"/>
+      <w:numFmt w:val="bullet"/>
+      <w:lvlText w:val=""/>
+      <w:lvlJc w:val="left"/>
+      <w:pPr>
+        <w:tabs>
+          <w:tab w:val="num" w:pos="2160"/>
+        </w:tabs>
+        <w:ind w:left="2160" w:hanging="360"/>
+      </w:pPr>
+      <w:rPr>
+        <w:rFonts w:ascii="Wingdings" w:hAnsi="Wingdings" w:hint="default"/>
+        <w:sz w:val="20"/>
+      </w:rPr>
+    </w:lvl>
+    <w:lvl w:ilvl="3" w:tentative="1">
+      <w:start w:val="1"/>
+      <w:numFmt w:val="bullet"/>
+      <w:lvlText w:val=""/>
+      <w:lvlJc w:val="left"/>
+      <w:pPr>
+        <w:tabs>
+          <w:tab w:val="num" w:pos="2880"/>
+        </w:tabs>
+        <w:ind w:left="2880" w:hanging="360"/>
+      </w:pPr>
+      <w:rPr>
+        <w:rFonts w:ascii="Wingdings" w:hAnsi="Wingdings" w:hint="default"/>
+        <w:sz w:val="20"/>
+      </w:rPr>
+    </w:lvl>
+    <w:lvl w:ilvl="4" w:tentative="1">
+      <w:start w:val="1"/>
+      <w:numFmt w:val="bullet"/>
+      <w:lvlText w:val=""/>
+      <w:lvlJc w:val="left"/>
+      <w:pPr>
+        <w:tabs>
+          <w:tab w:val="num" w:pos="3600"/>
+        </w:tabs>
+        <w:ind w:left="3600" w:hanging="360"/>
+      </w:pPr>
+      <w:rPr>
+        <w:rFonts w:ascii="Wingdings" w:hAnsi="Wingdings" w:hint="default"/>
+        <w:sz w:val="20"/>
+      </w:rPr>
+    </w:lvl>
+    <w:lvl w:ilvl="5" w:tentative="1">
+      <w:start w:val="1"/>
+      <w:numFmt w:val="bullet"/>
+      <w:lvlText w:val=""/>
+      <w:lvlJc w:val="left"/>
+      <w:pPr>
+        <w:tabs>
+          <w:tab w:val="num" w:pos="4320"/>
+        </w:tabs>
+        <w:ind w:left="4320" w:hanging="360"/>
+      </w:pPr>
+      <w:rPr>
+        <w:rFonts w:ascii="Wingdings" w:hAnsi="Wingdings" w:hint="default"/>
+        <w:sz w:val="20"/>
+      </w:rPr>
+    </w:lvl>
+    <w:lvl w:ilvl="6" w:tentative="1">
+      <w:start w:val="1"/>
+      <w:numFmt w:val="bullet"/>
+      <w:lvlText w:val=""/>
+      <w:lvlJc w:val="left"/>
+      <w:pPr>
+        <w:tabs>
+          <w:tab w:val="num" w:pos="5040"/>
+        </w:tabs>
+        <w:ind w:left="5040" w:hanging="360"/>
+      </w:pPr>
+      <w:rPr>
+        <w:rFonts w:ascii="Wingdings" w:hAnsi="Wingdings" w:hint="default"/>
+        <w:sz w:val="20"/>
+      </w:rPr>
+    </w:lvl>
+    <w:lvl w:ilvl="7" w:tentative="1">
+      <w:start w:val="1"/>
+      <w:numFmt w:val="bullet"/>
+      <w:lvlText w:val=""/>
+      <w:lvlJc w:val="left"/>
+      <w:pPr>
+        <w:tabs>
+          <w:tab w:val="num" w:pos="5760"/>
+        </w:tabs>
+        <w:ind w:left="5760" w:hanging="360"/>
+      </w:pPr>
+      <w:rPr>
+        <w:rFonts w:ascii="Wingdings" w:hAnsi="Wingdings" w:hint="default"/>
+        <w:sz w:val="20"/>
+      </w:rPr>
+    </w:lvl>
+    <w:lvl w:ilvl="8" w:tentative="1">
+      <w:start w:val="1"/>
+      <w:numFmt w:val="bullet"/>
+      <w:lvlText w:val=""/>
+      <w:lvlJc w:val="left"/>
+      <w:pPr>
+        <w:tabs>
+          <w:tab w:val="num" w:pos="6480"/>
+        </w:tabs>
+        <w:ind w:left="6480" w:hanging="360"/>
+      </w:pPr>
+      <w:rPr>
+        <w:rFonts w:ascii="Wingdings" w:hAnsi="Wingdings" w:hint="default"/>
+        <w:sz w:val="20"/>
+      </w:rPr>
+    </w:lvl>
+  </w:abstractNum>
+  <w:abstractNum w:abstractNumId="8" w15:restartNumberingAfterBreak="0">
     <w:nsid w:val="14FE76AC"/>
     <w:multiLevelType w:val="multilevel"/>
     <w:tmpl w:val="ECD68410"/>
@@ -20227,7 +22894,7 @@
       </w:rPr>
     </w:lvl>
   </w:abstractNum>
-  <w:abstractNum w:abstractNumId="8" w15:restartNumberingAfterBreak="0">
+  <w:abstractNum w:abstractNumId="9" w15:restartNumberingAfterBreak="0">
     <w:nsid w:val="151A2C48"/>
     <w:multiLevelType w:val="multilevel"/>
     <w:tmpl w:val="F026937C"/>
@@ -20376,7 +23043,7 @@
       </w:rPr>
     </w:lvl>
   </w:abstractNum>
-  <w:abstractNum w:abstractNumId="9" w15:restartNumberingAfterBreak="0">
+  <w:abstractNum w:abstractNumId="10" w15:restartNumberingAfterBreak="0">
     <w:nsid w:val="17387902"/>
     <w:multiLevelType w:val="multilevel"/>
     <w:tmpl w:val="3CF61B6C"/>
@@ -20525,7 +23192,7 @@
       </w:rPr>
     </w:lvl>
   </w:abstractNum>
-  <w:abstractNum w:abstractNumId="10" w15:restartNumberingAfterBreak="0">
+  <w:abstractNum w:abstractNumId="11" w15:restartNumberingAfterBreak="0">
     <w:nsid w:val="18E241A2"/>
     <w:multiLevelType w:val="multilevel"/>
     <w:tmpl w:val="56741ADA"/>
@@ -20674,7 +23341,7 @@
       </w:rPr>
     </w:lvl>
   </w:abstractNum>
-  <w:abstractNum w:abstractNumId="11" w15:restartNumberingAfterBreak="0">
+  <w:abstractNum w:abstractNumId="12" w15:restartNumberingAfterBreak="0">
     <w:nsid w:val="1DF870E9"/>
     <w:multiLevelType w:val="multilevel"/>
     <w:tmpl w:val="FBB4BC50"/>
@@ -20823,7 +23490,7 @@
       </w:rPr>
     </w:lvl>
   </w:abstractNum>
-  <w:abstractNum w:abstractNumId="12" w15:restartNumberingAfterBreak="0">
+  <w:abstractNum w:abstractNumId="13" w15:restartNumberingAfterBreak="0">
     <w:nsid w:val="1E0E3E7F"/>
     <w:multiLevelType w:val="multilevel"/>
     <w:tmpl w:val="9BFE0030"/>
@@ -20972,7 +23639,7 @@
       </w:rPr>
     </w:lvl>
   </w:abstractNum>
-  <w:abstractNum w:abstractNumId="13" w15:restartNumberingAfterBreak="0">
+  <w:abstractNum w:abstractNumId="14" w15:restartNumberingAfterBreak="0">
     <w:nsid w:val="1E6955CB"/>
     <w:multiLevelType w:val="multilevel"/>
     <w:tmpl w:val="1800F8F4"/>
@@ -21121,7 +23788,7 @@
       </w:rPr>
     </w:lvl>
   </w:abstractNum>
-  <w:abstractNum w:abstractNumId="14" w15:restartNumberingAfterBreak="0">
+  <w:abstractNum w:abstractNumId="15" w15:restartNumberingAfterBreak="0">
     <w:nsid w:val="1ED4591C"/>
     <w:multiLevelType w:val="multilevel"/>
     <w:tmpl w:val="8C7ABB7C"/>
@@ -21270,7 +23937,7 @@
       </w:rPr>
     </w:lvl>
   </w:abstractNum>
-  <w:abstractNum w:abstractNumId="15" w15:restartNumberingAfterBreak="0">
+  <w:abstractNum w:abstractNumId="16" w15:restartNumberingAfterBreak="0">
     <w:nsid w:val="1EEA3A9B"/>
     <w:multiLevelType w:val="multilevel"/>
     <w:tmpl w:val="39861342"/>
@@ -21419,7 +24086,7 @@
       </w:rPr>
     </w:lvl>
   </w:abstractNum>
-  <w:abstractNum w:abstractNumId="16" w15:restartNumberingAfterBreak="0">
+  <w:abstractNum w:abstractNumId="17" w15:restartNumberingAfterBreak="0">
     <w:nsid w:val="21A4520F"/>
     <w:multiLevelType w:val="multilevel"/>
     <w:tmpl w:val="A9BE8E74"/>
@@ -21568,7 +24235,7 @@
       </w:rPr>
     </w:lvl>
   </w:abstractNum>
-  <w:abstractNum w:abstractNumId="17" w15:restartNumberingAfterBreak="0">
+  <w:abstractNum w:abstractNumId="18" w15:restartNumberingAfterBreak="0">
     <w:nsid w:val="24C55C4C"/>
     <w:multiLevelType w:val="multilevel"/>
     <w:tmpl w:val="3B30093C"/>
@@ -21681,7 +24348,7 @@
       </w:pPr>
     </w:lvl>
   </w:abstractNum>
-  <w:abstractNum w:abstractNumId="18" w15:restartNumberingAfterBreak="0">
+  <w:abstractNum w:abstractNumId="19" w15:restartNumberingAfterBreak="0">
     <w:nsid w:val="2AE71D2A"/>
     <w:multiLevelType w:val="multilevel"/>
     <w:tmpl w:val="21F292A6"/>
@@ -21830,7 +24497,7 @@
       </w:rPr>
     </w:lvl>
   </w:abstractNum>
-  <w:abstractNum w:abstractNumId="19" w15:restartNumberingAfterBreak="0">
+  <w:abstractNum w:abstractNumId="20" w15:restartNumberingAfterBreak="0">
     <w:nsid w:val="2B227610"/>
     <w:multiLevelType w:val="multilevel"/>
     <w:tmpl w:val="1988BACE"/>
@@ -21979,7 +24646,156 @@
       </w:rPr>
     </w:lvl>
   </w:abstractNum>
-  <w:abstractNum w:abstractNumId="20" w15:restartNumberingAfterBreak="0">
+  <w:abstractNum w:abstractNumId="21" w15:restartNumberingAfterBreak="0">
+    <w:nsid w:val="2BB32ACF"/>
+    <w:multiLevelType w:val="multilevel"/>
+    <w:tmpl w:val="02D61C84"/>
+    <w:lvl w:ilvl="0">
+      <w:start w:val="1"/>
+      <w:numFmt w:val="bullet"/>
+      <w:lvlText w:val=""/>
+      <w:lvlJc w:val="left"/>
+      <w:pPr>
+        <w:tabs>
+          <w:tab w:val="num" w:pos="720"/>
+        </w:tabs>
+        <w:ind w:left="720" w:hanging="360"/>
+      </w:pPr>
+      <w:rPr>
+        <w:rFonts w:ascii="Symbol" w:hAnsi="Symbol" w:hint="default"/>
+        <w:sz w:val="20"/>
+      </w:rPr>
+    </w:lvl>
+    <w:lvl w:ilvl="1" w:tentative="1">
+      <w:start w:val="1"/>
+      <w:numFmt w:val="bullet"/>
+      <w:lvlText w:val="o"/>
+      <w:lvlJc w:val="left"/>
+      <w:pPr>
+        <w:tabs>
+          <w:tab w:val="num" w:pos="1440"/>
+        </w:tabs>
+        <w:ind w:left="1440" w:hanging="360"/>
+      </w:pPr>
+      <w:rPr>
+        <w:rFonts w:ascii="Courier New" w:hAnsi="Courier New" w:hint="default"/>
+        <w:sz w:val="20"/>
+      </w:rPr>
+    </w:lvl>
+    <w:lvl w:ilvl="2" w:tentative="1">
+      <w:start w:val="1"/>
+      <w:numFmt w:val="bullet"/>
+      <w:lvlText w:val=""/>
+      <w:lvlJc w:val="left"/>
+      <w:pPr>
+        <w:tabs>
+          <w:tab w:val="num" w:pos="2160"/>
+        </w:tabs>
+        <w:ind w:left="2160" w:hanging="360"/>
+      </w:pPr>
+      <w:rPr>
+        <w:rFonts w:ascii="Wingdings" w:hAnsi="Wingdings" w:hint="default"/>
+        <w:sz w:val="20"/>
+      </w:rPr>
+    </w:lvl>
+    <w:lvl w:ilvl="3" w:tentative="1">
+      <w:start w:val="1"/>
+      <w:numFmt w:val="bullet"/>
+      <w:lvlText w:val=""/>
+      <w:lvlJc w:val="left"/>
+      <w:pPr>
+        <w:tabs>
+          <w:tab w:val="num" w:pos="2880"/>
+        </w:tabs>
+        <w:ind w:left="2880" w:hanging="360"/>
+      </w:pPr>
+      <w:rPr>
+        <w:rFonts w:ascii="Wingdings" w:hAnsi="Wingdings" w:hint="default"/>
+        <w:sz w:val="20"/>
+      </w:rPr>
+    </w:lvl>
+    <w:lvl w:ilvl="4" w:tentative="1">
+      <w:start w:val="1"/>
+      <w:numFmt w:val="bullet"/>
+      <w:lvlText w:val=""/>
+      <w:lvlJc w:val="left"/>
+      <w:pPr>
+        <w:tabs>
+          <w:tab w:val="num" w:pos="3600"/>
+        </w:tabs>
+        <w:ind w:left="3600" w:hanging="360"/>
+      </w:pPr>
+      <w:rPr>
+        <w:rFonts w:ascii="Wingdings" w:hAnsi="Wingdings" w:hint="default"/>
+        <w:sz w:val="20"/>
+      </w:rPr>
+    </w:lvl>
+    <w:lvl w:ilvl="5" w:tentative="1">
+      <w:start w:val="1"/>
+      <w:numFmt w:val="bullet"/>
+      <w:lvlText w:val=""/>
+      <w:lvlJc w:val="left"/>
+      <w:pPr>
+        <w:tabs>
+          <w:tab w:val="num" w:pos="4320"/>
+        </w:tabs>
+        <w:ind w:left="4320" w:hanging="360"/>
+      </w:pPr>
+      <w:rPr>
+        <w:rFonts w:ascii="Wingdings" w:hAnsi="Wingdings" w:hint="default"/>
+        <w:sz w:val="20"/>
+      </w:rPr>
+    </w:lvl>
+    <w:lvl w:ilvl="6" w:tentative="1">
+      <w:start w:val="1"/>
+      <w:numFmt w:val="bullet"/>
+      <w:lvlText w:val=""/>
+      <w:lvlJc w:val="left"/>
+      <w:pPr>
+        <w:tabs>
+          <w:tab w:val="num" w:pos="5040"/>
+        </w:tabs>
+        <w:ind w:left="5040" w:hanging="360"/>
+      </w:pPr>
+      <w:rPr>
+        <w:rFonts w:ascii="Wingdings" w:hAnsi="Wingdings" w:hint="default"/>
+        <w:sz w:val="20"/>
+      </w:rPr>
+    </w:lvl>
+    <w:lvl w:ilvl="7" w:tentative="1">
+      <w:start w:val="1"/>
+      <w:numFmt w:val="bullet"/>
+      <w:lvlText w:val=""/>
+      <w:lvlJc w:val="left"/>
+      <w:pPr>
+        <w:tabs>
+          <w:tab w:val="num" w:pos="5760"/>
+        </w:tabs>
+        <w:ind w:left="5760" w:hanging="360"/>
+      </w:pPr>
+      <w:rPr>
+        <w:rFonts w:ascii="Wingdings" w:hAnsi="Wingdings" w:hint="default"/>
+        <w:sz w:val="20"/>
+      </w:rPr>
+    </w:lvl>
+    <w:lvl w:ilvl="8" w:tentative="1">
+      <w:start w:val="1"/>
+      <w:numFmt w:val="bullet"/>
+      <w:lvlText w:val=""/>
+      <w:lvlJc w:val="left"/>
+      <w:pPr>
+        <w:tabs>
+          <w:tab w:val="num" w:pos="6480"/>
+        </w:tabs>
+        <w:ind w:left="6480" w:hanging="360"/>
+      </w:pPr>
+      <w:rPr>
+        <w:rFonts w:ascii="Wingdings" w:hAnsi="Wingdings" w:hint="default"/>
+        <w:sz w:val="20"/>
+      </w:rPr>
+    </w:lvl>
+  </w:abstractNum>
+  <w:abstractNum w:abstractNumId="22" w15:restartNumberingAfterBreak="0">
     <w:nsid w:val="2CEC1719"/>
     <w:multiLevelType w:val="multilevel"/>
     <w:tmpl w:val="BACA8320"/>
@@ -22128,7 +24944,7 @@
       </w:rPr>
     </w:lvl>
   </w:abstractNum>
-  <w:abstractNum w:abstractNumId="21" w15:restartNumberingAfterBreak="0">
+  <w:abstractNum w:abstractNumId="23" w15:restartNumberingAfterBreak="0">
     <w:nsid w:val="2DDB5F77"/>
     <w:multiLevelType w:val="multilevel"/>
     <w:tmpl w:val="5B5A17EA"/>
@@ -22277,7 +25093,7 @@
       </w:rPr>
     </w:lvl>
   </w:abstractNum>
-  <w:abstractNum w:abstractNumId="22" w15:restartNumberingAfterBreak="0">
+  <w:abstractNum w:abstractNumId="24" w15:restartNumberingAfterBreak="0">
     <w:nsid w:val="2EDD16A4"/>
     <w:multiLevelType w:val="multilevel"/>
     <w:tmpl w:val="754C7254"/>
@@ -22426,7 +25242,7 @@
       </w:rPr>
     </w:lvl>
   </w:abstractNum>
-  <w:abstractNum w:abstractNumId="23" w15:restartNumberingAfterBreak="0">
+  <w:abstractNum w:abstractNumId="25" w15:restartNumberingAfterBreak="0">
     <w:nsid w:val="2EF8222C"/>
     <w:multiLevelType w:val="multilevel"/>
     <w:tmpl w:val="4286774E"/>
@@ -22539,7 +25355,7 @@
       </w:pPr>
     </w:lvl>
   </w:abstractNum>
-  <w:abstractNum w:abstractNumId="24" w15:restartNumberingAfterBreak="0">
+  <w:abstractNum w:abstractNumId="26" w15:restartNumberingAfterBreak="0">
     <w:nsid w:val="2F4C3C0E"/>
     <w:multiLevelType w:val="multilevel"/>
     <w:tmpl w:val="65EEE5DA"/>
@@ -22652,7 +25468,7 @@
       </w:pPr>
     </w:lvl>
   </w:abstractNum>
-  <w:abstractNum w:abstractNumId="25" w15:restartNumberingAfterBreak="0">
+  <w:abstractNum w:abstractNumId="27" w15:restartNumberingAfterBreak="0">
     <w:nsid w:val="2FA9163A"/>
     <w:multiLevelType w:val="multilevel"/>
     <w:tmpl w:val="DBEEF25C"/>
@@ -22801,7 +25617,7 @@
       </w:rPr>
     </w:lvl>
   </w:abstractNum>
-  <w:abstractNum w:abstractNumId="26" w15:restartNumberingAfterBreak="0">
+  <w:abstractNum w:abstractNumId="28" w15:restartNumberingAfterBreak="0">
     <w:nsid w:val="349034E1"/>
     <w:multiLevelType w:val="multilevel"/>
     <w:tmpl w:val="B9EAE41C"/>
@@ -22950,7 +25766,7 @@
       </w:rPr>
     </w:lvl>
   </w:abstractNum>
-  <w:abstractNum w:abstractNumId="27" w15:restartNumberingAfterBreak="0">
+  <w:abstractNum w:abstractNumId="29" w15:restartNumberingAfterBreak="0">
     <w:nsid w:val="35890653"/>
     <w:multiLevelType w:val="multilevel"/>
     <w:tmpl w:val="ABEE40F0"/>
@@ -23099,7 +25915,7 @@
       </w:rPr>
     </w:lvl>
   </w:abstractNum>
-  <w:abstractNum w:abstractNumId="28" w15:restartNumberingAfterBreak="0">
+  <w:abstractNum w:abstractNumId="30" w15:restartNumberingAfterBreak="0">
     <w:nsid w:val="365E79A4"/>
     <w:multiLevelType w:val="multilevel"/>
     <w:tmpl w:val="DB48F658"/>
@@ -23248,7 +26064,7 @@
       </w:rPr>
     </w:lvl>
   </w:abstractNum>
-  <w:abstractNum w:abstractNumId="29" w15:restartNumberingAfterBreak="0">
+  <w:abstractNum w:abstractNumId="31" w15:restartNumberingAfterBreak="0">
     <w:nsid w:val="36DF5842"/>
     <w:multiLevelType w:val="multilevel"/>
     <w:tmpl w:val="61183424"/>
@@ -23397,7 +26213,7 @@
       </w:rPr>
     </w:lvl>
   </w:abstractNum>
-  <w:abstractNum w:abstractNumId="30" w15:restartNumberingAfterBreak="0">
+  <w:abstractNum w:abstractNumId="32" w15:restartNumberingAfterBreak="0">
     <w:nsid w:val="436E044F"/>
     <w:multiLevelType w:val="multilevel"/>
     <w:tmpl w:val="D6B2EDD6"/>
@@ -23546,7 +26362,7 @@
       </w:rPr>
     </w:lvl>
   </w:abstractNum>
-  <w:abstractNum w:abstractNumId="31" w15:restartNumberingAfterBreak="0">
+  <w:abstractNum w:abstractNumId="33" w15:restartNumberingAfterBreak="0">
     <w:nsid w:val="48CA3D76"/>
     <w:multiLevelType w:val="multilevel"/>
     <w:tmpl w:val="44A4C7FE"/>
@@ -23695,7 +26511,7 @@
       </w:rPr>
     </w:lvl>
   </w:abstractNum>
-  <w:abstractNum w:abstractNumId="32" w15:restartNumberingAfterBreak="0">
+  <w:abstractNum w:abstractNumId="34" w15:restartNumberingAfterBreak="0">
     <w:nsid w:val="4C1808C4"/>
     <w:multiLevelType w:val="multilevel"/>
     <w:tmpl w:val="D410EDCA"/>
@@ -23844,7 +26660,7 @@
       </w:rPr>
     </w:lvl>
   </w:abstractNum>
-  <w:abstractNum w:abstractNumId="33" w15:restartNumberingAfterBreak="0">
+  <w:abstractNum w:abstractNumId="35" w15:restartNumberingAfterBreak="0">
     <w:nsid w:val="4FC32528"/>
     <w:multiLevelType w:val="multilevel"/>
     <w:tmpl w:val="474A32B8"/>
@@ -23993,7 +26809,7 @@
       </w:rPr>
     </w:lvl>
   </w:abstractNum>
-  <w:abstractNum w:abstractNumId="34" w15:restartNumberingAfterBreak="0">
+  <w:abstractNum w:abstractNumId="36" w15:restartNumberingAfterBreak="0">
     <w:nsid w:val="549A5AB5"/>
     <w:multiLevelType w:val="multilevel"/>
     <w:tmpl w:val="1CDA475A"/>
@@ -24142,7 +26958,7 @@
       </w:rPr>
     </w:lvl>
   </w:abstractNum>
-  <w:abstractNum w:abstractNumId="35" w15:restartNumberingAfterBreak="0">
+  <w:abstractNum w:abstractNumId="37" w15:restartNumberingAfterBreak="0">
     <w:nsid w:val="561772F4"/>
     <w:multiLevelType w:val="multilevel"/>
     <w:tmpl w:val="7AF4899C"/>
@@ -24291,7 +27107,7 @@
       </w:rPr>
     </w:lvl>
   </w:abstractNum>
-  <w:abstractNum w:abstractNumId="36" w15:restartNumberingAfterBreak="0">
+  <w:abstractNum w:abstractNumId="38" w15:restartNumberingAfterBreak="0">
     <w:nsid w:val="5DEF6EA9"/>
     <w:multiLevelType w:val="multilevel"/>
     <w:tmpl w:val="0D0A8636"/>
@@ -24440,7 +27256,7 @@
       </w:rPr>
     </w:lvl>
   </w:abstractNum>
-  <w:abstractNum w:abstractNumId="37" w15:restartNumberingAfterBreak="0">
+  <w:abstractNum w:abstractNumId="39" w15:restartNumberingAfterBreak="0">
     <w:nsid w:val="611940A5"/>
     <w:multiLevelType w:val="multilevel"/>
     <w:tmpl w:val="5784D74A"/>
@@ -24589,7 +27405,7 @@
       </w:rPr>
     </w:lvl>
   </w:abstractNum>
-  <w:abstractNum w:abstractNumId="38" w15:restartNumberingAfterBreak="0">
+  <w:abstractNum w:abstractNumId="40" w15:restartNumberingAfterBreak="0">
     <w:nsid w:val="62621FDC"/>
     <w:multiLevelType w:val="multilevel"/>
     <w:tmpl w:val="D954E906"/>
@@ -24702,7 +27518,7 @@
       </w:pPr>
     </w:lvl>
   </w:abstractNum>
-  <w:abstractNum w:abstractNumId="39" w15:restartNumberingAfterBreak="0">
+  <w:abstractNum w:abstractNumId="41" w15:restartNumberingAfterBreak="0">
     <w:nsid w:val="64B00E80"/>
     <w:multiLevelType w:val="multilevel"/>
     <w:tmpl w:val="FE300C58"/>
@@ -24851,7 +27667,7 @@
       </w:rPr>
     </w:lvl>
   </w:abstractNum>
-  <w:abstractNum w:abstractNumId="40" w15:restartNumberingAfterBreak="0">
+  <w:abstractNum w:abstractNumId="42" w15:restartNumberingAfterBreak="0">
     <w:nsid w:val="669D68A2"/>
     <w:multiLevelType w:val="multilevel"/>
     <w:tmpl w:val="C9F2BE12"/>
@@ -25000,7 +27816,7 @@
       </w:rPr>
     </w:lvl>
   </w:abstractNum>
-  <w:abstractNum w:abstractNumId="41" w15:restartNumberingAfterBreak="0">
+  <w:abstractNum w:abstractNumId="43" w15:restartNumberingAfterBreak="0">
     <w:nsid w:val="678B10E6"/>
     <w:multiLevelType w:val="multilevel"/>
     <w:tmpl w:val="EEE43AC4"/>
@@ -25149,7 +27965,120 @@
       </w:rPr>
     </w:lvl>
   </w:abstractNum>
-  <w:abstractNum w:abstractNumId="42" w15:restartNumberingAfterBreak="0">
+  <w:abstractNum w:abstractNumId="44" w15:restartNumberingAfterBreak="0">
+    <w:nsid w:val="68502114"/>
+    <w:multiLevelType w:val="multilevel"/>
+    <w:tmpl w:val="4BD46E20"/>
+    <w:lvl w:ilvl="0">
+      <w:start w:val="1"/>
+      <w:numFmt w:val="decimal"/>
+      <w:lvlText w:val="%1."/>
+      <w:lvlJc w:val="left"/>
+      <w:pPr>
+        <w:tabs>
+          <w:tab w:val="num" w:pos="720"/>
+        </w:tabs>
+        <w:ind w:left="720" w:hanging="360"/>
+      </w:pPr>
+    </w:lvl>
+    <w:lvl w:ilvl="1" w:tentative="1">
+      <w:start w:val="1"/>
+      <w:numFmt w:val="decimal"/>
+      <w:lvlText w:val="%2."/>
+      <w:lvlJc w:val="left"/>
+      <w:pPr>
+        <w:tabs>
+          <w:tab w:val="num" w:pos="1440"/>
+        </w:tabs>
+        <w:ind w:left="1440" w:hanging="360"/>
+      </w:pPr>
+    </w:lvl>
+    <w:lvl w:ilvl="2" w:tentative="1">
+      <w:start w:val="1"/>
+      <w:numFmt w:val="decimal"/>
+      <w:lvlText w:val="%3."/>
+      <w:lvlJc w:val="left"/>
+      <w:pPr>
+        <w:tabs>
+          <w:tab w:val="num" w:pos="2160"/>
+        </w:tabs>
+        <w:ind w:left="2160" w:hanging="360"/>
+      </w:pPr>
+    </w:lvl>
+    <w:lvl w:ilvl="3" w:tentative="1">
+      <w:start w:val="1"/>
+      <w:numFmt w:val="decimal"/>
+      <w:lvlText w:val="%4."/>
+      <w:lvlJc w:val="left"/>
+      <w:pPr>
+        <w:tabs>
+          <w:tab w:val="num" w:pos="2880"/>
+        </w:tabs>
+        <w:ind w:left="2880" w:hanging="360"/>
+      </w:pPr>
+    </w:lvl>
+    <w:lvl w:ilvl="4" w:tentative="1">
+      <w:start w:val="1"/>
+      <w:numFmt w:val="decimal"/>
+      <w:lvlText w:val="%5."/>
+      <w:lvlJc w:val="left"/>
+      <w:pPr>
+        <w:tabs>
+          <w:tab w:val="num" w:pos="3600"/>
+        </w:tabs>
+        <w:ind w:left="3600" w:hanging="360"/>
+      </w:pPr>
+    </w:lvl>
+    <w:lvl w:ilvl="5" w:tentative="1">
+      <w:start w:val="1"/>
+      <w:numFmt w:val="decimal"/>
+      <w:lvlText w:val="%6."/>
+      <w:lvlJc w:val="left"/>
+      <w:pPr>
+        <w:tabs>
+          <w:tab w:val="num" w:pos="4320"/>
+        </w:tabs>
+        <w:ind w:left="4320" w:hanging="360"/>
+      </w:pPr>
+    </w:lvl>
+    <w:lvl w:ilvl="6" w:tentative="1">
+      <w:start w:val="1"/>
+      <w:numFmt w:val="decimal"/>
+      <w:lvlText w:val="%7."/>
+      <w:lvlJc w:val="left"/>
+      <w:pPr>
+        <w:tabs>
+          <w:tab w:val="num" w:pos="5040"/>
+        </w:tabs>
+        <w:ind w:left="5040" w:hanging="360"/>
+      </w:pPr>
+    </w:lvl>
+    <w:lvl w:ilvl="7" w:tentative="1">
+      <w:start w:val="1"/>
+      <w:numFmt w:val="decimal"/>
+      <w:lvlText w:val="%8."/>
+      <w:lvlJc w:val="left"/>
+      <w:pPr>
+        <w:tabs>
+          <w:tab w:val="num" w:pos="5760"/>
+        </w:tabs>
+        <w:ind w:left="5760" w:hanging="360"/>
+      </w:pPr>
+    </w:lvl>
+    <w:lvl w:ilvl="8" w:tentative="1">
+      <w:start w:val="1"/>
+      <w:numFmt w:val="decimal"/>
+      <w:lvlText w:val="%9."/>
+      <w:lvlJc w:val="left"/>
+      <w:pPr>
+        <w:tabs>
+          <w:tab w:val="num" w:pos="6480"/>
+        </w:tabs>
+        <w:ind w:left="6480" w:hanging="360"/>
+      </w:pPr>
+    </w:lvl>
+  </w:abstractNum>
+  <w:abstractNum w:abstractNumId="45" w15:restartNumberingAfterBreak="0">
     <w:nsid w:val="697F727F"/>
     <w:multiLevelType w:val="multilevel"/>
     <w:tmpl w:val="65503B5C"/>
@@ -25298,7 +28227,7 @@
       </w:rPr>
     </w:lvl>
   </w:abstractNum>
-  <w:abstractNum w:abstractNumId="43" w15:restartNumberingAfterBreak="0">
+  <w:abstractNum w:abstractNumId="46" w15:restartNumberingAfterBreak="0">
     <w:nsid w:val="6BBA1F9B"/>
     <w:multiLevelType w:val="multilevel"/>
     <w:tmpl w:val="68C85080"/>
@@ -25447,7 +28376,7 @@
       </w:rPr>
     </w:lvl>
   </w:abstractNum>
-  <w:abstractNum w:abstractNumId="44" w15:restartNumberingAfterBreak="0">
+  <w:abstractNum w:abstractNumId="47" w15:restartNumberingAfterBreak="0">
     <w:nsid w:val="6E1F752E"/>
     <w:multiLevelType w:val="multilevel"/>
     <w:tmpl w:val="720A78FC"/>
@@ -25596,7 +28525,7 @@
       </w:rPr>
     </w:lvl>
   </w:abstractNum>
-  <w:abstractNum w:abstractNumId="45" w15:restartNumberingAfterBreak="0">
+  <w:abstractNum w:abstractNumId="48" w15:restartNumberingAfterBreak="0">
     <w:nsid w:val="720756A8"/>
     <w:multiLevelType w:val="multilevel"/>
     <w:tmpl w:val="7846B1DC"/>
@@ -25745,7 +28674,7 @@
       </w:rPr>
     </w:lvl>
   </w:abstractNum>
-  <w:abstractNum w:abstractNumId="46" w15:restartNumberingAfterBreak="0">
+  <w:abstractNum w:abstractNumId="49" w15:restartNumberingAfterBreak="0">
     <w:nsid w:val="729A596B"/>
     <w:multiLevelType w:val="multilevel"/>
     <w:tmpl w:val="70444902"/>
@@ -25894,7 +28823,305 @@
       </w:rPr>
     </w:lvl>
   </w:abstractNum>
-  <w:abstractNum w:abstractNumId="47" w15:restartNumberingAfterBreak="0">
+  <w:abstractNum w:abstractNumId="50" w15:restartNumberingAfterBreak="0">
+    <w:nsid w:val="73E60EAF"/>
+    <w:multiLevelType w:val="multilevel"/>
+    <w:tmpl w:val="13BA1078"/>
+    <w:lvl w:ilvl="0">
+      <w:start w:val="1"/>
+      <w:numFmt w:val="bullet"/>
+      <w:lvlText w:val=""/>
+      <w:lvlJc w:val="left"/>
+      <w:pPr>
+        <w:tabs>
+          <w:tab w:val="num" w:pos="720"/>
+        </w:tabs>
+        <w:ind w:left="720" w:hanging="360"/>
+      </w:pPr>
+      <w:rPr>
+        <w:rFonts w:ascii="Symbol" w:hAnsi="Symbol" w:hint="default"/>
+        <w:sz w:val="20"/>
+      </w:rPr>
+    </w:lvl>
+    <w:lvl w:ilvl="1" w:tentative="1">
+      <w:start w:val="1"/>
+      <w:numFmt w:val="bullet"/>
+      <w:lvlText w:val="o"/>
+      <w:lvlJc w:val="left"/>
+      <w:pPr>
+        <w:tabs>
+          <w:tab w:val="num" w:pos="1440"/>
+        </w:tabs>
+        <w:ind w:left="1440" w:hanging="360"/>
+      </w:pPr>
+      <w:rPr>
+        <w:rFonts w:ascii="Courier New" w:hAnsi="Courier New" w:hint="default"/>
+        <w:sz w:val="20"/>
+      </w:rPr>
+    </w:lvl>
+    <w:lvl w:ilvl="2" w:tentative="1">
+      <w:start w:val="1"/>
+      <w:numFmt w:val="bullet"/>
+      <w:lvlText w:val=""/>
+      <w:lvlJc w:val="left"/>
+      <w:pPr>
+        <w:tabs>
+          <w:tab w:val="num" w:pos="2160"/>
+        </w:tabs>
+        <w:ind w:left="2160" w:hanging="360"/>
+      </w:pPr>
+      <w:rPr>
+        <w:rFonts w:ascii="Wingdings" w:hAnsi="Wingdings" w:hint="default"/>
+        <w:sz w:val="20"/>
+      </w:rPr>
+    </w:lvl>
+    <w:lvl w:ilvl="3" w:tentative="1">
+      <w:start w:val="1"/>
+      <w:numFmt w:val="bullet"/>
+      <w:lvlText w:val=""/>
+      <w:lvlJc w:val="left"/>
+      <w:pPr>
+        <w:tabs>
+          <w:tab w:val="num" w:pos="2880"/>
+        </w:tabs>
+        <w:ind w:left="2880" w:hanging="360"/>
+      </w:pPr>
+      <w:rPr>
+        <w:rFonts w:ascii="Wingdings" w:hAnsi="Wingdings" w:hint="default"/>
+        <w:sz w:val="20"/>
+      </w:rPr>
+    </w:lvl>
+    <w:lvl w:ilvl="4" w:tentative="1">
+      <w:start w:val="1"/>
+      <w:numFmt w:val="bullet"/>
+      <w:lvlText w:val=""/>
+      <w:lvlJc w:val="left"/>
+      <w:pPr>
+        <w:tabs>
+          <w:tab w:val="num" w:pos="3600"/>
+        </w:tabs>
+        <w:ind w:left="3600" w:hanging="360"/>
+      </w:pPr>
+      <w:rPr>
+        <w:rFonts w:ascii="Wingdings" w:hAnsi="Wingdings" w:hint="default"/>
+        <w:sz w:val="20"/>
+      </w:rPr>
+    </w:lvl>
+    <w:lvl w:ilvl="5" w:tentative="1">
+      <w:start w:val="1"/>
+      <w:numFmt w:val="bullet"/>
+      <w:lvlText w:val=""/>
+      <w:lvlJc w:val="left"/>
+      <w:pPr>
+        <w:tabs>
+          <w:tab w:val="num" w:pos="4320"/>
+        </w:tabs>
+        <w:ind w:left="4320" w:hanging="360"/>
+      </w:pPr>
+      <w:rPr>
+        <w:rFonts w:ascii="Wingdings" w:hAnsi="Wingdings" w:hint="default"/>
+        <w:sz w:val="20"/>
+      </w:rPr>
+    </w:lvl>
+    <w:lvl w:ilvl="6" w:tentative="1">
+      <w:start w:val="1"/>
+      <w:numFmt w:val="bullet"/>
+      <w:lvlText w:val=""/>
+      <w:lvlJc w:val="left"/>
+      <w:pPr>
+        <w:tabs>
+          <w:tab w:val="num" w:pos="5040"/>
+        </w:tabs>
+        <w:ind w:left="5040" w:hanging="360"/>
+      </w:pPr>
+      <w:rPr>
+        <w:rFonts w:ascii="Wingdings" w:hAnsi="Wingdings" w:hint="default"/>
+        <w:sz w:val="20"/>
+      </w:rPr>
+    </w:lvl>
+    <w:lvl w:ilvl="7" w:tentative="1">
+      <w:start w:val="1"/>
+      <w:numFmt w:val="bullet"/>
+      <w:lvlText w:val=""/>
+      <w:lvlJc w:val="left"/>
+      <w:pPr>
+        <w:tabs>
+          <w:tab w:val="num" w:pos="5760"/>
+        </w:tabs>
+        <w:ind w:left="5760" w:hanging="360"/>
+      </w:pPr>
+      <w:rPr>
+        <w:rFonts w:ascii="Wingdings" w:hAnsi="Wingdings" w:hint="default"/>
+        <w:sz w:val="20"/>
+      </w:rPr>
+    </w:lvl>
+    <w:lvl w:ilvl="8" w:tentative="1">
+      <w:start w:val="1"/>
+      <w:numFmt w:val="bullet"/>
+      <w:lvlText w:val=""/>
+      <w:lvlJc w:val="left"/>
+      <w:pPr>
+        <w:tabs>
+          <w:tab w:val="num" w:pos="6480"/>
+        </w:tabs>
+        <w:ind w:left="6480" w:hanging="360"/>
+      </w:pPr>
+      <w:rPr>
+        <w:rFonts w:ascii="Wingdings" w:hAnsi="Wingdings" w:hint="default"/>
+        <w:sz w:val="20"/>
+      </w:rPr>
+    </w:lvl>
+  </w:abstractNum>
+  <w:abstractNum w:abstractNumId="51" w15:restartNumberingAfterBreak="0">
+    <w:nsid w:val="74F76B52"/>
+    <w:multiLevelType w:val="multilevel"/>
+    <w:tmpl w:val="D3CE1D76"/>
+    <w:lvl w:ilvl="0">
+      <w:start w:val="1"/>
+      <w:numFmt w:val="bullet"/>
+      <w:lvlText w:val=""/>
+      <w:lvlJc w:val="left"/>
+      <w:pPr>
+        <w:tabs>
+          <w:tab w:val="num" w:pos="720"/>
+        </w:tabs>
+        <w:ind w:left="720" w:hanging="360"/>
+      </w:pPr>
+      <w:rPr>
+        <w:rFonts w:ascii="Symbol" w:hAnsi="Symbol" w:hint="default"/>
+        <w:sz w:val="20"/>
+      </w:rPr>
+    </w:lvl>
+    <w:lvl w:ilvl="1" w:tentative="1">
+      <w:start w:val="1"/>
+      <w:numFmt w:val="bullet"/>
+      <w:lvlText w:val="o"/>
+      <w:lvlJc w:val="left"/>
+      <w:pPr>
+        <w:tabs>
+          <w:tab w:val="num" w:pos="1440"/>
+        </w:tabs>
+        <w:ind w:left="1440" w:hanging="360"/>
+      </w:pPr>
+      <w:rPr>
+        <w:rFonts w:ascii="Courier New" w:hAnsi="Courier New" w:hint="default"/>
+        <w:sz w:val="20"/>
+      </w:rPr>
+    </w:lvl>
+    <w:lvl w:ilvl="2" w:tentative="1">
+      <w:start w:val="1"/>
+      <w:numFmt w:val="bullet"/>
+      <w:lvlText w:val=""/>
+      <w:lvlJc w:val="left"/>
+      <w:pPr>
+        <w:tabs>
+          <w:tab w:val="num" w:pos="2160"/>
+        </w:tabs>
+        <w:ind w:left="2160" w:hanging="360"/>
+      </w:pPr>
+      <w:rPr>
+        <w:rFonts w:ascii="Wingdings" w:hAnsi="Wingdings" w:hint="default"/>
+        <w:sz w:val="20"/>
+      </w:rPr>
+    </w:lvl>
+    <w:lvl w:ilvl="3" w:tentative="1">
+      <w:start w:val="1"/>
+      <w:numFmt w:val="bullet"/>
+      <w:lvlText w:val=""/>
+      <w:lvlJc w:val="left"/>
+      <w:pPr>
+        <w:tabs>
+          <w:tab w:val="num" w:pos="2880"/>
+        </w:tabs>
+        <w:ind w:left="2880" w:hanging="360"/>
+      </w:pPr>
+      <w:rPr>
+        <w:rFonts w:ascii="Wingdings" w:hAnsi="Wingdings" w:hint="default"/>
+        <w:sz w:val="20"/>
+      </w:rPr>
+    </w:lvl>
+    <w:lvl w:ilvl="4" w:tentative="1">
+      <w:start w:val="1"/>
+      <w:numFmt w:val="bullet"/>
+      <w:lvlText w:val=""/>
+      <w:lvlJc w:val="left"/>
+      <w:pPr>
+        <w:tabs>
+          <w:tab w:val="num" w:pos="3600"/>
+        </w:tabs>
+        <w:ind w:left="3600" w:hanging="360"/>
+      </w:pPr>
+      <w:rPr>
+        <w:rFonts w:ascii="Wingdings" w:hAnsi="Wingdings" w:hint="default"/>
+        <w:sz w:val="20"/>
+      </w:rPr>
+    </w:lvl>
+    <w:lvl w:ilvl="5" w:tentative="1">
+      <w:start w:val="1"/>
+      <w:numFmt w:val="bullet"/>
+      <w:lvlText w:val=""/>
+      <w:lvlJc w:val="left"/>
+      <w:pPr>
+        <w:tabs>
+          <w:tab w:val="num" w:pos="4320"/>
+        </w:tabs>
+        <w:ind w:left="4320" w:hanging="360"/>
+      </w:pPr>
+      <w:rPr>
+        <w:rFonts w:ascii="Wingdings" w:hAnsi="Wingdings" w:hint="default"/>
+        <w:sz w:val="20"/>
+      </w:rPr>
+    </w:lvl>
+    <w:lvl w:ilvl="6" w:tentative="1">
+      <w:start w:val="1"/>
+      <w:numFmt w:val="bullet"/>
+      <w:lvlText w:val=""/>
+      <w:lvlJc w:val="left"/>
+      <w:pPr>
+        <w:tabs>
+          <w:tab w:val="num" w:pos="5040"/>
+        </w:tabs>
+        <w:ind w:left="5040" w:hanging="360"/>
+      </w:pPr>
+      <w:rPr>
+        <w:rFonts w:ascii="Wingdings" w:hAnsi="Wingdings" w:hint="default"/>
+        <w:sz w:val="20"/>
+      </w:rPr>
+    </w:lvl>
+    <w:lvl w:ilvl="7" w:tentative="1">
+      <w:start w:val="1"/>
+      <w:numFmt w:val="bullet"/>
+      <w:lvlText w:val=""/>
+      <w:lvlJc w:val="left"/>
+      <w:pPr>
+        <w:tabs>
+          <w:tab w:val="num" w:pos="5760"/>
+        </w:tabs>
+        <w:ind w:left="5760" w:hanging="360"/>
+      </w:pPr>
+      <w:rPr>
+        <w:rFonts w:ascii="Wingdings" w:hAnsi="Wingdings" w:hint="default"/>
+        <w:sz w:val="20"/>
+      </w:rPr>
+    </w:lvl>
+    <w:lvl w:ilvl="8" w:tentative="1">
+      <w:start w:val="1"/>
+      <w:numFmt w:val="bullet"/>
+      <w:lvlText w:val=""/>
+      <w:lvlJc w:val="left"/>
+      <w:pPr>
+        <w:tabs>
+          <w:tab w:val="num" w:pos="6480"/>
+        </w:tabs>
+        <w:ind w:left="6480" w:hanging="360"/>
+      </w:pPr>
+      <w:rPr>
+        <w:rFonts w:ascii="Wingdings" w:hAnsi="Wingdings" w:hint="default"/>
+        <w:sz w:val="20"/>
+      </w:rPr>
+    </w:lvl>
+  </w:abstractNum>
+  <w:abstractNum w:abstractNumId="52" w15:restartNumberingAfterBreak="0">
     <w:nsid w:val="7BBE7DEE"/>
     <w:multiLevelType w:val="multilevel"/>
     <w:tmpl w:val="B18025E8"/>
@@ -26043,7 +29270,7 @@
       </w:rPr>
     </w:lvl>
   </w:abstractNum>
-  <w:abstractNum w:abstractNumId="48" w15:restartNumberingAfterBreak="0">
+  <w:abstractNum w:abstractNumId="53" w15:restartNumberingAfterBreak="0">
     <w:nsid w:val="7BC87CCC"/>
     <w:multiLevelType w:val="multilevel"/>
     <w:tmpl w:val="E27A2390"/>
@@ -26192,7 +29419,7 @@
       </w:rPr>
     </w:lvl>
   </w:abstractNum>
-  <w:abstractNum w:abstractNumId="49" w15:restartNumberingAfterBreak="0">
+  <w:abstractNum w:abstractNumId="54" w15:restartNumberingAfterBreak="0">
     <w:nsid w:val="7F083B98"/>
     <w:multiLevelType w:val="multilevel"/>
     <w:tmpl w:val="E0B628AE"/>
@@ -26341,7 +29568,7 @@
       </w:rPr>
     </w:lvl>
   </w:abstractNum>
-  <w:abstractNum w:abstractNumId="50" w15:restartNumberingAfterBreak="0">
+  <w:abstractNum w:abstractNumId="55" w15:restartNumberingAfterBreak="0">
     <w:nsid w:val="7F7A526E"/>
     <w:multiLevelType w:val="multilevel"/>
     <w:tmpl w:val="17B86D46"/>
@@ -26491,157 +29718,172 @@
     </w:lvl>
   </w:abstractNum>
   <w:num w:numId="1" w16cid:durableId="1855260256">
-    <w:abstractNumId w:val="31"/>
+    <w:abstractNumId w:val="33"/>
   </w:num>
   <w:num w:numId="2" w16cid:durableId="1247373901">
-    <w:abstractNumId w:val="27"/>
+    <w:abstractNumId w:val="29"/>
   </w:num>
   <w:num w:numId="3" w16cid:durableId="2040813161">
-    <w:abstractNumId w:val="19"/>
+    <w:abstractNumId w:val="20"/>
   </w:num>
   <w:num w:numId="4" w16cid:durableId="550388876">
-    <w:abstractNumId w:val="33"/>
+    <w:abstractNumId w:val="35"/>
   </w:num>
   <w:num w:numId="5" w16cid:durableId="977032923">
-    <w:abstractNumId w:val="50"/>
+    <w:abstractNumId w:val="55"/>
   </w:num>
   <w:num w:numId="6" w16cid:durableId="1644190935">
-    <w:abstractNumId w:val="34"/>
+    <w:abstractNumId w:val="36"/>
   </w:num>
   <w:num w:numId="7" w16cid:durableId="622200050">
-    <w:abstractNumId w:val="40"/>
+    <w:abstractNumId w:val="42"/>
   </w:num>
   <w:num w:numId="8" w16cid:durableId="1131367314">
-    <w:abstractNumId w:val="35"/>
+    <w:abstractNumId w:val="37"/>
   </w:num>
   <w:num w:numId="9" w16cid:durableId="1462307977">
     <w:abstractNumId w:val="2"/>
   </w:num>
   <w:num w:numId="10" w16cid:durableId="1390881754">
-    <w:abstractNumId w:val="10"/>
+    <w:abstractNumId w:val="11"/>
   </w:num>
   <w:num w:numId="11" w16cid:durableId="108933589">
     <w:abstractNumId w:val="5"/>
   </w:num>
   <w:num w:numId="12" w16cid:durableId="1828473633">
-    <w:abstractNumId w:val="45"/>
+    <w:abstractNumId w:val="48"/>
   </w:num>
   <w:num w:numId="13" w16cid:durableId="1303926425">
     <w:abstractNumId w:val="0"/>
   </w:num>
   <w:num w:numId="14" w16cid:durableId="2073919400">
-    <w:abstractNumId w:val="39"/>
+    <w:abstractNumId w:val="41"/>
   </w:num>
   <w:num w:numId="15" w16cid:durableId="1052122097">
-    <w:abstractNumId w:val="8"/>
+    <w:abstractNumId w:val="9"/>
   </w:num>
   <w:num w:numId="16" w16cid:durableId="1291282798">
-    <w:abstractNumId w:val="22"/>
+    <w:abstractNumId w:val="24"/>
   </w:num>
   <w:num w:numId="17" w16cid:durableId="1099912067">
-    <w:abstractNumId w:val="47"/>
+    <w:abstractNumId w:val="52"/>
   </w:num>
   <w:num w:numId="18" w16cid:durableId="1022433485">
-    <w:abstractNumId w:val="16"/>
+    <w:abstractNumId w:val="17"/>
   </w:num>
   <w:num w:numId="19" w16cid:durableId="505557113">
-    <w:abstractNumId w:val="13"/>
+    <w:abstractNumId w:val="14"/>
   </w:num>
   <w:num w:numId="20" w16cid:durableId="243146530">
-    <w:abstractNumId w:val="32"/>
+    <w:abstractNumId w:val="34"/>
   </w:num>
   <w:num w:numId="21" w16cid:durableId="619185782">
     <w:abstractNumId w:val="1"/>
   </w:num>
   <w:num w:numId="22" w16cid:durableId="1371225159">
-    <w:abstractNumId w:val="12"/>
+    <w:abstractNumId w:val="13"/>
   </w:num>
   <w:num w:numId="23" w16cid:durableId="2126193586">
-    <w:abstractNumId w:val="14"/>
+    <w:abstractNumId w:val="15"/>
   </w:num>
   <w:num w:numId="24" w16cid:durableId="1686396675">
-    <w:abstractNumId w:val="7"/>
+    <w:abstractNumId w:val="8"/>
   </w:num>
   <w:num w:numId="25" w16cid:durableId="1634671246">
-    <w:abstractNumId w:val="30"/>
+    <w:abstractNumId w:val="32"/>
   </w:num>
   <w:num w:numId="26" w16cid:durableId="1687052289">
+    <w:abstractNumId w:val="46"/>
+  </w:num>
+  <w:num w:numId="27" w16cid:durableId="1909655306">
+    <w:abstractNumId w:val="39"/>
+  </w:num>
+  <w:num w:numId="28" w16cid:durableId="2010057480">
+    <w:abstractNumId w:val="22"/>
+  </w:num>
+  <w:num w:numId="29" w16cid:durableId="1681392455">
     <w:abstractNumId w:val="43"/>
   </w:num>
-  <w:num w:numId="27" w16cid:durableId="1909655306">
-    <w:abstractNumId w:val="37"/>
-  </w:num>
-  <w:num w:numId="28" w16cid:durableId="2010057480">
-    <w:abstractNumId w:val="20"/>
-  </w:num>
-  <w:num w:numId="29" w16cid:durableId="1681392455">
-    <w:abstractNumId w:val="41"/>
-  </w:num>
   <w:num w:numId="30" w16cid:durableId="1589846098">
-    <w:abstractNumId w:val="42"/>
+    <w:abstractNumId w:val="45"/>
   </w:num>
   <w:num w:numId="31" w16cid:durableId="1598293923">
-    <w:abstractNumId w:val="26"/>
+    <w:abstractNumId w:val="28"/>
   </w:num>
   <w:num w:numId="32" w16cid:durableId="1337726681">
     <w:abstractNumId w:val="4"/>
   </w:num>
   <w:num w:numId="33" w16cid:durableId="1576276528">
-    <w:abstractNumId w:val="11"/>
+    <w:abstractNumId w:val="12"/>
   </w:num>
   <w:num w:numId="34" w16cid:durableId="816921024">
+    <w:abstractNumId w:val="27"/>
+  </w:num>
+  <w:num w:numId="35" w16cid:durableId="1936789794">
+    <w:abstractNumId w:val="23"/>
+  </w:num>
+  <w:num w:numId="36" w16cid:durableId="777673937">
     <w:abstractNumId w:val="25"/>
   </w:num>
-  <w:num w:numId="35" w16cid:durableId="1936789794">
-    <w:abstractNumId w:val="21"/>
-  </w:num>
-  <w:num w:numId="36" w16cid:durableId="777673937">
-    <w:abstractNumId w:val="23"/>
-  </w:num>
   <w:num w:numId="37" w16cid:durableId="487282045">
-    <w:abstractNumId w:val="38"/>
+    <w:abstractNumId w:val="40"/>
   </w:num>
   <w:num w:numId="38" w16cid:durableId="201751835">
-    <w:abstractNumId w:val="49"/>
+    <w:abstractNumId w:val="54"/>
   </w:num>
   <w:num w:numId="39" w16cid:durableId="1259754845">
-    <w:abstractNumId w:val="29"/>
+    <w:abstractNumId w:val="31"/>
   </w:num>
   <w:num w:numId="40" w16cid:durableId="453644694">
-    <w:abstractNumId w:val="28"/>
+    <w:abstractNumId w:val="30"/>
   </w:num>
   <w:num w:numId="41" w16cid:durableId="988441826">
-    <w:abstractNumId w:val="18"/>
+    <w:abstractNumId w:val="19"/>
   </w:num>
   <w:num w:numId="42" w16cid:durableId="529299338">
     <w:abstractNumId w:val="3"/>
   </w:num>
   <w:num w:numId="43" w16cid:durableId="695084971">
-    <w:abstractNumId w:val="9"/>
+    <w:abstractNumId w:val="10"/>
   </w:num>
   <w:num w:numId="44" w16cid:durableId="1241477334">
-    <w:abstractNumId w:val="24"/>
+    <w:abstractNumId w:val="26"/>
   </w:num>
   <w:num w:numId="45" w16cid:durableId="1468015192">
-    <w:abstractNumId w:val="48"/>
+    <w:abstractNumId w:val="53"/>
   </w:num>
   <w:num w:numId="46" w16cid:durableId="1557619332">
-    <w:abstractNumId w:val="17"/>
+    <w:abstractNumId w:val="18"/>
   </w:num>
   <w:num w:numId="47" w16cid:durableId="68768949">
-    <w:abstractNumId w:val="15"/>
+    <w:abstractNumId w:val="16"/>
   </w:num>
   <w:num w:numId="48" w16cid:durableId="632179479">
     <w:abstractNumId w:val="6"/>
   </w:num>
   <w:num w:numId="49" w16cid:durableId="754277517">
-    <w:abstractNumId w:val="36"/>
+    <w:abstractNumId w:val="38"/>
   </w:num>
   <w:num w:numId="50" w16cid:durableId="1589149277">
+    <w:abstractNumId w:val="47"/>
+  </w:num>
+  <w:num w:numId="51" w16cid:durableId="662394608">
+    <w:abstractNumId w:val="49"/>
+  </w:num>
+  <w:num w:numId="52" w16cid:durableId="2029140700">
+    <w:abstractNumId w:val="7"/>
+  </w:num>
+  <w:num w:numId="53" w16cid:durableId="428280533">
     <w:abstractNumId w:val="44"/>
   </w:num>
-  <w:num w:numId="51" w16cid:durableId="662394608">
-    <w:abstractNumId w:val="46"/>
+  <w:num w:numId="54" w16cid:durableId="260651143">
+    <w:abstractNumId w:val="50"/>
+  </w:num>
+  <w:num w:numId="55" w16cid:durableId="1289892607">
+    <w:abstractNumId w:val="51"/>
+  </w:num>
+  <w:num w:numId="56" w16cid:durableId="905409470">
+    <w:abstractNumId w:val="21"/>
   </w:num>
   <w:numIdMacAtCleanup w:val="51"/>
 </w:numbering>

</xml_diff>